<commit_message>
Update student submissions and history logs
Added A1_Khan_Abraham.zip and A2_Park_Grace.zip. Updated rubric, decimalHistory.txt, questions_history.txt, and session_history.txt with new entries. Removed sample and base files from A1_Khan_Abraham directory.
</commit_message>
<xml_diff>
--- a/A1_Khan_Abraham/A1 Self-Scoring Rubric.docx
+++ b/A1_Khan_Abraham/A1 Self-Scoring Rubric.docx
@@ -1,6 +1,6 @@
 
 <file path=word/document.xml><?xml version="1.0" encoding="utf-8"?>
-<w:document xmlns:wpc="http://schemas.microsoft.com/office/word/2010/wordprocessingCanvas" xmlns:cx="http://schemas.microsoft.com/office/drawing/2014/chartex" xmlns:cx1="http://schemas.microsoft.com/office/drawing/2015/9/8/chartex" xmlns:cx2="http://schemas.microsoft.com/office/drawing/2015/10/21/chartex" xmlns:cx3="http://schemas.microsoft.com/office/drawing/2016/5/9/chartex" xmlns:cx4="http://schemas.microsoft.com/office/drawing/2016/5/10/chartex" xmlns:cx5="http://schemas.microsoft.com/office/drawing/2016/5/11/chartex" xmlns:cx6="http://schemas.microsoft.com/office/drawing/2016/5/12/chartex" xmlns:cx7="http://schemas.microsoft.com/office/drawing/2016/5/13/chartex" xmlns:cx8="http://schemas.microsoft.com/office/drawing/2016/5/14/chartex" xmlns:mc="http://schemas.openxmlformats.org/markup-compatibility/2006" xmlns:aink="http://schemas.microsoft.com/office/drawing/2016/ink" xmlns:am3d="http://schemas.microsoft.com/office/drawing/2017/model3d" xmlns:o="urn:schemas-microsoft-com:office:office" xmlns:oel="http://schemas.microsoft.com/office/2019/extlst" xmlns:r="http://schemas.openxmlformats.org/officeDocument/2006/relationships" xmlns:m="http://schemas.openxmlformats.org/officeDocument/2006/math" xmlns:v="urn:schemas-microsoft-com:vml" xmlns:wp14="http://schemas.microsoft.com/office/word/2010/wordprocessingDrawing" xmlns:wp="http://schemas.openxmlformats.org/drawingml/2006/wordprocessingDrawing" xmlns:w10="urn:schemas-microsoft-com:office:word" xmlns:w="http://schemas.openxmlformats.org/wordprocessingml/2006/main" xmlns:w14="http://schemas.microsoft.com/office/word/2010/wordml" xmlns:w15="http://schemas.microsoft.com/office/word/2012/wordml" xmlns:w16cex="http://schemas.microsoft.com/office/word/2018/wordml/cex" xmlns:w16cid="http://schemas.microsoft.com/office/word/2016/wordml/cid" xmlns:w16="http://schemas.microsoft.com/office/word/2018/wordml" xmlns:w16du="http://schemas.microsoft.com/office/word/2023/wordml/word16du" xmlns:w16sdtdh="http://schemas.microsoft.com/office/word/2020/wordml/sdtdatahash" xmlns:w16sdtfl="http://schemas.microsoft.com/office/word/2024/wordml/sdtformatlock" xmlns:w16se="http://schemas.microsoft.com/office/word/2015/wordml/symex" xmlns:wpg="http://schemas.microsoft.com/office/word/2010/wordprocessingGroup" xmlns:wpi="http://schemas.microsoft.com/office/word/2010/wordprocessingInk" xmlns:wne="http://schemas.microsoft.com/office/word/2006/wordml" xmlns:wps="http://schemas.microsoft.com/office/word/2010/wordprocessingShape" mc:Ignorable="w14 w15 w16se w16cid w16 w16cex w16sdtdh w16sdtfl w16du wp14">
+<w:document xmlns:wpc="http://schemas.microsoft.com/office/word/2010/wordprocessingCanvas" xmlns:cx="http://schemas.microsoft.com/office/drawing/2014/chartex" xmlns:cx1="http://schemas.microsoft.com/office/drawing/2015/9/8/chartex" xmlns:cx2="http://schemas.microsoft.com/office/drawing/2015/10/21/chartex" xmlns:cx3="http://schemas.microsoft.com/office/drawing/2016/5/9/chartex" xmlns:cx4="http://schemas.microsoft.com/office/drawing/2016/5/10/chartex" xmlns:cx5="http://schemas.microsoft.com/office/drawing/2016/5/11/chartex" xmlns:cx6="http://schemas.microsoft.com/office/drawing/2016/5/12/chartex" xmlns:cx7="http://schemas.microsoft.com/office/drawing/2016/5/13/chartex" xmlns:cx8="http://schemas.microsoft.com/office/drawing/2016/5/14/chartex" xmlns:mc="http://schemas.openxmlformats.org/markup-compatibility/2006" xmlns:aink="http://schemas.microsoft.com/office/drawing/2016/ink" xmlns:am3d="http://schemas.microsoft.com/office/drawing/2017/model3d" xmlns:o="urn:schemas-microsoft-com:office:office" xmlns:oel="http://schemas.microsoft.com/office/2019/extlst" xmlns:r="http://schemas.openxmlformats.org/officeDocument/2006/relationships" xmlns:m="http://schemas.openxmlformats.org/officeDocument/2006/math" xmlns:v="urn:schemas-microsoft-com:vml" xmlns:wp14="http://schemas.microsoft.com/office/word/2010/wordprocessingDrawing" xmlns:wp="http://schemas.openxmlformats.org/drawingml/2006/wordprocessingDrawing" xmlns:w10="urn:schemas-microsoft-com:office:word" xmlns:w="http://schemas.openxmlformats.org/wordprocessingml/2006/main" xmlns:w14="http://schemas.microsoft.com/office/word/2010/wordml" xmlns:w15="http://schemas.microsoft.com/office/word/2012/wordml" xmlns:w16cex="http://schemas.microsoft.com/office/word/2018/wordml/cex" xmlns:w16cid="http://schemas.microsoft.com/office/word/2016/wordml/cid" xmlns:w16="http://schemas.microsoft.com/office/word/2018/wordml" xmlns:w16du="http://schemas.microsoft.com/office/word/2023/wordml/word16du" xmlns:w16sdtdh="http://schemas.microsoft.com/office/word/2020/wordml/sdtdatahash" xmlns:w16sdtfl="http://schemas.microsoft.com/office/word/2024/wordml/sdtformatlock" xmlns:w16se="http://schemas.microsoft.com/office/word/2015/wordml/symex" xmlns:wpg="http://schemas.microsoft.com/office/word/2010/wordprocessingGroup" xmlns:wpi="http://schemas.microsoft.com/office/word/2010/wordprocessingInk" xmlns:wne="http://schemas.microsoft.com/office/word/2006/wordml" xmlns:wps="http://schemas.microsoft.com/office/word/2010/wordprocessingShape" xmlns:a="http://schemas.openxmlformats.org/drawingml/2006/main" xmlns:pic="http://schemas.openxmlformats.org/drawingml/2006/picture" xmlns:a14="http://schemas.microsoft.com/office/drawing/2010/main" mc:Ignorable="w14 w15 w16se w16cid w16 w16cex w16sdtdh w16sdtfl w16du wp14">
   <w:body>
     <w:p>
       <w:pPr>
@@ -49,12 +49,12 @@
         <w:tblW w:w="0" w:type="auto"/>
         <w:tblCellSpacing w:w="15" w:type="dxa"/>
         <w:tblBorders>
-          <w:top w:val="single" w:sz="4" w:space="0" w:color="auto"/>
-          <w:left w:val="single" w:sz="4" w:space="0" w:color="auto"/>
-          <w:bottom w:val="single" w:sz="4" w:space="0" w:color="auto"/>
-          <w:right w:val="single" w:sz="4" w:space="0" w:color="auto"/>
-          <w:insideH w:val="single" w:sz="4" w:space="0" w:color="auto"/>
-          <w:insideV w:val="single" w:sz="4" w:space="0" w:color="auto"/>
+          <w:top w:val="single" w:color="auto" w:sz="4" w:space="0"/>
+          <w:left w:val="single" w:color="auto" w:sz="4" w:space="0"/>
+          <w:bottom w:val="single" w:color="auto" w:sz="4" w:space="0"/>
+          <w:right w:val="single" w:color="auto" w:sz="4" w:space="0"/>
+          <w:insideH w:val="single" w:color="auto" w:sz="4" w:space="0"/>
+          <w:insideV w:val="single" w:color="auto" w:sz="4" w:space="0"/>
         </w:tblBorders>
         <w:tblCellMar>
           <w:top w:w="15" w:type="dxa"/>
@@ -78,6 +78,7 @@
         <w:tc>
           <w:tcPr>
             <w:tcW w:w="0" w:type="auto"/>
+            <w:tcMar/>
             <w:vAlign w:val="center"/>
             <w:hideMark/>
           </w:tcPr>
@@ -101,6 +102,7 @@
         <w:tc>
           <w:tcPr>
             <w:tcW w:w="0" w:type="auto"/>
+            <w:tcMar/>
             <w:vAlign w:val="center"/>
             <w:hideMark/>
           </w:tcPr>
@@ -124,6 +126,7 @@
         <w:tc>
           <w:tcPr>
             <w:tcW w:w="0" w:type="auto"/>
+            <w:tcMar/>
             <w:vAlign w:val="center"/>
             <w:hideMark/>
           </w:tcPr>
@@ -147,6 +150,7 @@
         <w:tc>
           <w:tcPr>
             <w:tcW w:w="0" w:type="auto"/>
+            <w:tcMar/>
             <w:vAlign w:val="center"/>
             <w:hideMark/>
           </w:tcPr>
@@ -175,6 +179,7 @@
         <w:tc>
           <w:tcPr>
             <w:tcW w:w="0" w:type="auto"/>
+            <w:tcMar/>
             <w:vAlign w:val="center"/>
             <w:hideMark/>
           </w:tcPr>
@@ -198,6 +203,7 @@
         <w:tc>
           <w:tcPr>
             <w:tcW w:w="0" w:type="auto"/>
+            <w:tcMar/>
             <w:vAlign w:val="center"/>
             <w:hideMark/>
           </w:tcPr>
@@ -222,6 +228,12 @@
                 <w:szCs w:val="22"/>
               </w:rPr>
               <w:br/>
+            </w:r>
+            <w:r>
+              <w:rPr>
+                <w:sz w:val="22"/>
+                <w:szCs w:val="22"/>
+              </w:rPr>
               <w:t>- getValidatedChoice() – continue/quit handling.</w:t>
             </w:r>
             <w:r>
@@ -230,6 +242,12 @@
                 <w:szCs w:val="22"/>
               </w:rPr>
               <w:br/>
+            </w:r>
+            <w:r>
+              <w:rPr>
+                <w:sz w:val="22"/>
+                <w:szCs w:val="22"/>
+              </w:rPr>
               <w:t>- getValidatedHexAnswer() – validation of hex input.</w:t>
             </w:r>
             <w:r>
@@ -238,6 +256,12 @@
                 <w:szCs w:val="22"/>
               </w:rPr>
               <w:br/>
+            </w:r>
+            <w:r>
+              <w:rPr>
+                <w:sz w:val="22"/>
+                <w:szCs w:val="22"/>
+              </w:rPr>
               <w:t>- displayGameStats() – running score and accuracy.</w:t>
             </w:r>
             <w:r>
@@ -246,6 +270,12 @@
                 <w:szCs w:val="22"/>
               </w:rPr>
               <w:br/>
+            </w:r>
+            <w:r>
+              <w:rPr>
+                <w:sz w:val="22"/>
+                <w:szCs w:val="22"/>
+              </w:rPr>
               <w:t>- displayFinalSummary() – totals, accuracy, thank-you message.</w:t>
             </w:r>
             <w:r>
@@ -276,6 +306,7 @@
         <w:tc>
           <w:tcPr>
             <w:tcW w:w="0" w:type="auto"/>
+            <w:tcMar/>
             <w:vAlign w:val="center"/>
             <w:hideMark/>
           </w:tcPr>
@@ -299,6 +330,7 @@
         <w:tc>
           <w:tcPr>
             <w:tcW w:w="0" w:type="auto"/>
+            <w:tcMar/>
             <w:vAlign w:val="center"/>
             <w:hideMark/>
           </w:tcPr>
@@ -310,6 +342,13 @@
                 <w:szCs w:val="22"/>
               </w:rPr>
             </w:pPr>
+            <w:r>
+              <w:rPr>
+                <w:sz w:val="22"/>
+                <w:szCs w:val="22"/>
+              </w:rPr>
+              <w:t>30</w:t>
+            </w:r>
           </w:p>
         </w:tc>
       </w:tr>
@@ -320,6 +359,7 @@
         <w:tc>
           <w:tcPr>
             <w:tcW w:w="0" w:type="auto"/>
+            <w:tcMar/>
             <w:vAlign w:val="center"/>
             <w:hideMark/>
           </w:tcPr>
@@ -343,6 +383,7 @@
         <w:tc>
           <w:tcPr>
             <w:tcW w:w="0" w:type="auto"/>
+            <w:tcMar/>
             <w:vAlign w:val="center"/>
             <w:hideMark/>
           </w:tcPr>
@@ -367,6 +408,12 @@
                 <w:szCs w:val="22"/>
               </w:rPr>
               <w:br/>
+            </w:r>
+            <w:r>
+              <w:rPr>
+                <w:sz w:val="22"/>
+                <w:szCs w:val="22"/>
+              </w:rPr>
               <w:t>- playGameRound() – full round workflow: decimal generated, converted, answered, feedback shown.</w:t>
             </w:r>
             <w:r>
@@ -375,6 +422,12 @@
                 <w:szCs w:val="22"/>
               </w:rPr>
               <w:br/>
+            </w:r>
+            <w:r>
+              <w:rPr>
+                <w:sz w:val="22"/>
+                <w:szCs w:val="22"/>
+              </w:rPr>
               <w:t>- convertDecToHex() – correctness tested on 0 and random values.</w:t>
             </w:r>
             <w:r>
@@ -383,6 +436,12 @@
                 <w:szCs w:val="22"/>
               </w:rPr>
               <w:br/>
+            </w:r>
+            <w:r>
+              <w:rPr>
+                <w:sz w:val="22"/>
+                <w:szCs w:val="22"/>
+              </w:rPr>
               <w:t>- checkAnswer() – exact comparison; incorrect answer shows correct result.</w:t>
             </w:r>
             <w:r>
@@ -391,6 +450,12 @@
                 <w:szCs w:val="22"/>
               </w:rPr>
               <w:br/>
+            </w:r>
+            <w:r>
+              <w:rPr>
+                <w:sz w:val="22"/>
+                <w:szCs w:val="22"/>
+              </w:rPr>
               <w:t>- updateScore() – increments points/correctAnswers.</w:t>
             </w:r>
             <w:r>
@@ -399,6 +464,12 @@
                 <w:szCs w:val="22"/>
               </w:rPr>
               <w:br/>
+            </w:r>
+            <w:r>
+              <w:rPr>
+                <w:sz w:val="22"/>
+                <w:szCs w:val="22"/>
+              </w:rPr>
               <w:t>- finalizeGame() – flushes decimals, saves session, prints summary.</w:t>
             </w:r>
             <w:r>
@@ -407,6 +478,12 @@
                 <w:szCs w:val="22"/>
               </w:rPr>
               <w:br/>
+            </w:r>
+            <w:r>
+              <w:rPr>
+                <w:sz w:val="22"/>
+                <w:szCs w:val="22"/>
+              </w:rPr>
               <w:t xml:space="preserve">Screenshot Group A already demonstrates most of this. Add </w:t>
             </w:r>
             <w:r>
@@ -430,6 +507,7 @@
         <w:tc>
           <w:tcPr>
             <w:tcW w:w="0" w:type="auto"/>
+            <w:tcMar/>
             <w:vAlign w:val="center"/>
             <w:hideMark/>
           </w:tcPr>
@@ -453,6 +531,7 @@
         <w:tc>
           <w:tcPr>
             <w:tcW w:w="0" w:type="auto"/>
+            <w:tcMar/>
             <w:vAlign w:val="center"/>
             <w:hideMark/>
           </w:tcPr>
@@ -464,6 +543,13 @@
                 <w:szCs w:val="22"/>
               </w:rPr>
             </w:pPr>
+            <w:r>
+              <w:rPr>
+                <w:sz w:val="22"/>
+                <w:szCs w:val="22"/>
+              </w:rPr>
+              <w:t>15</w:t>
+            </w:r>
           </w:p>
         </w:tc>
       </w:tr>
@@ -474,6 +560,7 @@
         <w:tc>
           <w:tcPr>
             <w:tcW w:w="0" w:type="auto"/>
+            <w:tcMar/>
             <w:vAlign w:val="center"/>
             <w:hideMark/>
           </w:tcPr>
@@ -497,6 +584,7 @@
         <w:tc>
           <w:tcPr>
             <w:tcW w:w="0" w:type="auto"/>
+            <w:tcMar/>
             <w:vAlign w:val="center"/>
             <w:hideMark/>
           </w:tcPr>
@@ -521,6 +609,12 @@
                 <w:szCs w:val="22"/>
               </w:rPr>
               <w:br/>
+            </w:r>
+            <w:r>
+              <w:rPr>
+                <w:sz w:val="22"/>
+                <w:szCs w:val="22"/>
+              </w:rPr>
               <w:t>- saveSessionInfo() – session summary saved in session_history.txt.</w:t>
             </w:r>
             <w:r>
@@ -529,6 +623,12 @@
                 <w:szCs w:val="22"/>
               </w:rPr>
               <w:br/>
+            </w:r>
+            <w:r>
+              <w:rPr>
+                <w:sz w:val="22"/>
+                <w:szCs w:val="22"/>
+              </w:rPr>
               <w:t>- storeDecimal() – manages array, flushes when full.</w:t>
             </w:r>
             <w:r>
@@ -537,6 +637,12 @@
                 <w:szCs w:val="22"/>
               </w:rPr>
               <w:br/>
+            </w:r>
+            <w:r>
+              <w:rPr>
+                <w:sz w:val="22"/>
+                <w:szCs w:val="22"/>
+              </w:rPr>
               <w:t>- flushDecimalsToFile() – writes batch to decimalHistory.txt.</w:t>
             </w:r>
             <w:r>
@@ -567,6 +673,7 @@
         <w:tc>
           <w:tcPr>
             <w:tcW w:w="0" w:type="auto"/>
+            <w:tcMar/>
             <w:vAlign w:val="center"/>
             <w:hideMark/>
           </w:tcPr>
@@ -590,6 +697,7 @@
         <w:tc>
           <w:tcPr>
             <w:tcW w:w="0" w:type="auto"/>
+            <w:tcMar/>
             <w:vAlign w:val="center"/>
             <w:hideMark/>
           </w:tcPr>
@@ -601,6 +709,13 @@
                 <w:szCs w:val="22"/>
               </w:rPr>
             </w:pPr>
+            <w:r>
+              <w:rPr>
+                <w:sz w:val="22"/>
+                <w:szCs w:val="22"/>
+              </w:rPr>
+              <w:t>25</w:t>
+            </w:r>
           </w:p>
         </w:tc>
       </w:tr>
@@ -611,6 +726,7 @@
         <w:tc>
           <w:tcPr>
             <w:tcW w:w="0" w:type="auto"/>
+            <w:tcMar/>
             <w:vAlign w:val="center"/>
             <w:hideMark/>
           </w:tcPr>
@@ -634,6 +750,7 @@
         <w:tc>
           <w:tcPr>
             <w:tcW w:w="0" w:type="auto"/>
+            <w:tcMar/>
             <w:vAlign w:val="center"/>
             <w:hideMark/>
           </w:tcPr>
@@ -658,6 +775,12 @@
                 <w:szCs w:val="22"/>
               </w:rPr>
               <w:br/>
+            </w:r>
+            <w:r>
+              <w:rPr>
+                <w:sz w:val="22"/>
+                <w:szCs w:val="22"/>
+              </w:rPr>
               <w:t>- Code compiles with no warnings using -Wall -Wextra.</w:t>
             </w:r>
             <w:r>
@@ -666,6 +789,12 @@
                 <w:szCs w:val="22"/>
               </w:rPr>
               <w:br/>
+            </w:r>
+            <w:r>
+              <w:rPr>
+                <w:sz w:val="22"/>
+                <w:szCs w:val="22"/>
+              </w:rPr>
               <w:t>- Tested with valid/invalid inputs; files verified.</w:t>
             </w:r>
             <w:r>
@@ -711,6 +840,7 @@
         <w:tc>
           <w:tcPr>
             <w:tcW w:w="0" w:type="auto"/>
+            <w:tcMar/>
             <w:vAlign w:val="center"/>
             <w:hideMark/>
           </w:tcPr>
@@ -734,6 +864,7 @@
         <w:tc>
           <w:tcPr>
             <w:tcW w:w="0" w:type="auto"/>
+            <w:tcMar/>
             <w:vAlign w:val="center"/>
             <w:hideMark/>
           </w:tcPr>
@@ -745,6 +876,13 @@
                 <w:szCs w:val="22"/>
               </w:rPr>
             </w:pPr>
+            <w:r>
+              <w:rPr>
+                <w:sz w:val="22"/>
+                <w:szCs w:val="22"/>
+              </w:rPr>
+              <w:t>15</w:t>
+            </w:r>
           </w:p>
         </w:tc>
       </w:tr>
@@ -755,6 +893,7 @@
         <w:tc>
           <w:tcPr>
             <w:tcW w:w="0" w:type="auto"/>
+            <w:tcMar/>
             <w:vAlign w:val="center"/>
             <w:hideMark/>
           </w:tcPr>
@@ -778,6 +917,7 @@
         <w:tc>
           <w:tcPr>
             <w:tcW w:w="0" w:type="auto"/>
+            <w:tcMar/>
             <w:vAlign w:val="center"/>
             <w:hideMark/>
           </w:tcPr>
@@ -794,6 +934,7 @@
         <w:tc>
           <w:tcPr>
             <w:tcW w:w="0" w:type="auto"/>
+            <w:tcMar/>
             <w:vAlign w:val="center"/>
             <w:hideMark/>
           </w:tcPr>
@@ -817,6 +958,7 @@
         <w:tc>
           <w:tcPr>
             <w:tcW w:w="0" w:type="auto"/>
+            <w:tcMar/>
             <w:vAlign w:val="center"/>
             <w:hideMark/>
           </w:tcPr>
@@ -828,6 +970,13 @@
                 <w:szCs w:val="22"/>
               </w:rPr>
             </w:pPr>
+            <w:r>
+              <w:rPr>
+                <w:sz w:val="22"/>
+                <w:szCs w:val="22"/>
+              </w:rPr>
+              <w:t>85</w:t>
+            </w:r>
           </w:p>
         </w:tc>
       </w:tr>
@@ -841,6 +990,236 @@
       </w:pPr>
     </w:p>
     <w:p>
+      <w:r>
+        <w:rPr>
+          <w:b w:val="1"/>
+          <w:bCs w:val="1"/>
+        </w:rPr>
+        <w:t xml:space="preserve"> </w:t>
+      </w:r>
+      <w:r>
+        <w:drawing>
+          <wp:inline wp14:editId="06D1661D" wp14:anchorId="4B10793C">
+            <wp:extent cx="5468113" cy="4858428"/>
+            <wp:effectExtent l="0" t="0" r="0" b="0"/>
+            <wp:docPr id="131118695" name="drawing"/>
+            <wp:cNvGraphicFramePr>
+              <a:graphicFrameLocks noChangeAspect="1"/>
+            </wp:cNvGraphicFramePr>
+            <a:graphic>
+              <a:graphicData xmlns:a="http://schemas.openxmlformats.org/drawingml/2006/main" uri="http://schemas.openxmlformats.org/drawingml/2006/picture">
+                <pic:pic xmlns:pic="http://schemas.openxmlformats.org/drawingml/2006/picture">
+                  <pic:nvPicPr>
+                    <pic:cNvPr id="131118695" name=""/>
+                    <pic:cNvPicPr/>
+                  </pic:nvPicPr>
+                  <pic:blipFill>
+                    <a:blip xmlns:r="http://schemas.openxmlformats.org/officeDocument/2006/relationships" r:embed="rId1271341723">
+                      <a:extLst>
+                        <a:ext xmlns:a="http://schemas.openxmlformats.org/drawingml/2006/main" uri="{28A0092B-C50C-407E-A947-70E740481C1C}">
+                          <a14:useLocalDpi xmlns:a14="http://schemas.microsoft.com/office/drawing/2010/main" val="0"/>
+                        </a:ext>
+                      </a:extLst>
+                    </a:blip>
+                    <a:stretch>
+                      <a:fillRect/>
+                    </a:stretch>
+                  </pic:blipFill>
+                  <pic:spPr>
+                    <a:xfrm>
+                      <a:off x="0" y="0"/>
+                      <a:ext cx="5468113" cy="4858428"/>
+                    </a:xfrm>
+                    <a:prstGeom prst="rect">
+                      <a:avLst/>
+                    </a:prstGeom>
+                  </pic:spPr>
+                </pic:pic>
+              </a:graphicData>
+            </a:graphic>
+          </wp:inline>
+        </w:drawing>
+      </w:r>
+      <w:r>
+        <w:br/>
+      </w:r>
+      <w:r>
+        <w:br/>
+      </w:r>
+      <w:r>
+        <w:drawing>
+          <wp:inline wp14:editId="6F0B39E1" wp14:anchorId="438204DD">
+            <wp:extent cx="4753638" cy="2924583"/>
+            <wp:effectExtent l="0" t="0" r="0" b="0"/>
+            <wp:docPr id="589360817" name="drawing"/>
+            <wp:cNvGraphicFramePr>
+              <a:graphicFrameLocks noChangeAspect="1"/>
+            </wp:cNvGraphicFramePr>
+            <a:graphic>
+              <a:graphicData xmlns:a="http://schemas.openxmlformats.org/drawingml/2006/main" uri="http://schemas.openxmlformats.org/drawingml/2006/picture">
+                <pic:pic xmlns:pic="http://schemas.openxmlformats.org/drawingml/2006/picture">
+                  <pic:nvPicPr>
+                    <pic:cNvPr id="589360817" name=""/>
+                    <pic:cNvPicPr/>
+                  </pic:nvPicPr>
+                  <pic:blipFill>
+                    <a:blip xmlns:r="http://schemas.openxmlformats.org/officeDocument/2006/relationships" r:embed="rId2022154460">
+                      <a:extLst>
+                        <a:ext xmlns:a="http://schemas.openxmlformats.org/drawingml/2006/main" uri="{28A0092B-C50C-407E-A947-70E740481C1C}">
+                          <a14:useLocalDpi xmlns:a14="http://schemas.microsoft.com/office/drawing/2010/main" val="0"/>
+                        </a:ext>
+                      </a:extLst>
+                    </a:blip>
+                    <a:stretch>
+                      <a:fillRect/>
+                    </a:stretch>
+                  </pic:blipFill>
+                  <pic:spPr>
+                    <a:xfrm>
+                      <a:off x="0" y="0"/>
+                      <a:ext cx="4753638" cy="2924583"/>
+                    </a:xfrm>
+                    <a:prstGeom prst="rect">
+                      <a:avLst/>
+                    </a:prstGeom>
+                  </pic:spPr>
+                </pic:pic>
+              </a:graphicData>
+            </a:graphic>
+          </wp:inline>
+        </w:drawing>
+      </w:r>
+      <w:r>
+        <w:drawing>
+          <wp:inline wp14:editId="4C94CC02" wp14:anchorId="03C4D106">
+            <wp:extent cx="5420482" cy="2591162"/>
+            <wp:effectExtent l="0" t="0" r="0" b="0"/>
+            <wp:docPr id="1208594153" name="drawing"/>
+            <wp:cNvGraphicFramePr>
+              <a:graphicFrameLocks noChangeAspect="1"/>
+            </wp:cNvGraphicFramePr>
+            <a:graphic>
+              <a:graphicData xmlns:a="http://schemas.openxmlformats.org/drawingml/2006/main" uri="http://schemas.openxmlformats.org/drawingml/2006/picture">
+                <pic:pic xmlns:pic="http://schemas.openxmlformats.org/drawingml/2006/picture">
+                  <pic:nvPicPr>
+                    <pic:cNvPr id="1208594153" name=""/>
+                    <pic:cNvPicPr/>
+                  </pic:nvPicPr>
+                  <pic:blipFill>
+                    <a:blip xmlns:r="http://schemas.openxmlformats.org/officeDocument/2006/relationships" r:embed="rId1213616843">
+                      <a:extLst>
+                        <a:ext xmlns:a="http://schemas.openxmlformats.org/drawingml/2006/main" uri="{28A0092B-C50C-407E-A947-70E740481C1C}">
+                          <a14:useLocalDpi xmlns:a14="http://schemas.microsoft.com/office/drawing/2010/main" val="0"/>
+                        </a:ext>
+                      </a:extLst>
+                    </a:blip>
+                    <a:stretch>
+                      <a:fillRect/>
+                    </a:stretch>
+                  </pic:blipFill>
+                  <pic:spPr>
+                    <a:xfrm>
+                      <a:off x="0" y="0"/>
+                      <a:ext cx="5420482" cy="2591162"/>
+                    </a:xfrm>
+                    <a:prstGeom prst="rect">
+                      <a:avLst/>
+                    </a:prstGeom>
+                  </pic:spPr>
+                </pic:pic>
+              </a:graphicData>
+            </a:graphic>
+          </wp:inline>
+        </w:drawing>
+      </w:r>
+      <w:r>
+        <w:drawing>
+          <wp:inline wp14:editId="34EB5CE2" wp14:anchorId="6AB71F07">
+            <wp:extent cx="4563112" cy="4772691"/>
+            <wp:effectExtent l="0" t="0" r="0" b="0"/>
+            <wp:docPr id="507489737" name="drawing"/>
+            <wp:cNvGraphicFramePr>
+              <a:graphicFrameLocks noChangeAspect="1"/>
+            </wp:cNvGraphicFramePr>
+            <a:graphic>
+              <a:graphicData xmlns:a="http://schemas.openxmlformats.org/drawingml/2006/main" uri="http://schemas.openxmlformats.org/drawingml/2006/picture">
+                <pic:pic xmlns:pic="http://schemas.openxmlformats.org/drawingml/2006/picture">
+                  <pic:nvPicPr>
+                    <pic:cNvPr id="507489737" name=""/>
+                    <pic:cNvPicPr/>
+                  </pic:nvPicPr>
+                  <pic:blipFill>
+                    <a:blip xmlns:r="http://schemas.openxmlformats.org/officeDocument/2006/relationships" r:embed="rId20497758">
+                      <a:extLst>
+                        <a:ext xmlns:a="http://schemas.openxmlformats.org/drawingml/2006/main" uri="{28A0092B-C50C-407E-A947-70E740481C1C}">
+                          <a14:useLocalDpi xmlns:a14="http://schemas.microsoft.com/office/drawing/2010/main" val="0"/>
+                        </a:ext>
+                      </a:extLst>
+                    </a:blip>
+                    <a:stretch>
+                      <a:fillRect/>
+                    </a:stretch>
+                  </pic:blipFill>
+                  <pic:spPr>
+                    <a:xfrm>
+                      <a:off x="0" y="0"/>
+                      <a:ext cx="4563112" cy="4772691"/>
+                    </a:xfrm>
+                    <a:prstGeom prst="rect">
+                      <a:avLst/>
+                    </a:prstGeom>
+                  </pic:spPr>
+                </pic:pic>
+              </a:graphicData>
+            </a:graphic>
+          </wp:inline>
+        </w:drawing>
+      </w:r>
+      <w:r>
+        <w:drawing>
+          <wp:inline wp14:editId="5B4A842A" wp14:anchorId="54C77F1E">
+            <wp:extent cx="5943600" cy="2381250"/>
+            <wp:effectExtent l="0" t="0" r="0" b="0"/>
+            <wp:docPr id="210738727" name="drawing"/>
+            <wp:cNvGraphicFramePr>
+              <a:graphicFrameLocks noChangeAspect="1"/>
+            </wp:cNvGraphicFramePr>
+            <a:graphic>
+              <a:graphicData xmlns:a="http://schemas.openxmlformats.org/drawingml/2006/main" uri="http://schemas.openxmlformats.org/drawingml/2006/picture">
+                <pic:pic xmlns:pic="http://schemas.openxmlformats.org/drawingml/2006/picture">
+                  <pic:nvPicPr>
+                    <pic:cNvPr id="210738727" name=""/>
+                    <pic:cNvPicPr/>
+                  </pic:nvPicPr>
+                  <pic:blipFill>
+                    <a:blip xmlns:r="http://schemas.openxmlformats.org/officeDocument/2006/relationships" r:embed="rId929635072">
+                      <a:extLst>
+                        <a:ext xmlns:a="http://schemas.openxmlformats.org/drawingml/2006/main" uri="{28A0092B-C50C-407E-A947-70E740481C1C}">
+                          <a14:useLocalDpi xmlns:a14="http://schemas.microsoft.com/office/drawing/2010/main" val="0"/>
+                        </a:ext>
+                      </a:extLst>
+                    </a:blip>
+                    <a:stretch>
+                      <a:fillRect/>
+                    </a:stretch>
+                  </pic:blipFill>
+                  <pic:spPr>
+                    <a:xfrm>
+                      <a:off x="0" y="0"/>
+                      <a:ext cx="5943600" cy="2381250"/>
+                    </a:xfrm>
+                    <a:prstGeom prst="rect">
+                      <a:avLst/>
+                    </a:prstGeom>
+                  </pic:spPr>
+                </pic:pic>
+              </a:graphicData>
+            </a:graphic>
+          </wp:inline>
+        </w:drawing>
+      </w:r>
+    </w:p>
+    <w:p>
       <w:pPr>
         <w:rPr>
           <w:b/>
@@ -855,20 +1234,11 @@
           <w:bCs/>
         </w:rPr>
       </w:pPr>
-    </w:p>
-    <w:p>
-      <w:pPr>
+      <w:r>
         <w:rPr>
           <w:b/>
           <w:bCs/>
         </w:rPr>
-      </w:pPr>
-      <w:r>
-        <w:rPr>
-          <w:b/>
-          <w:bCs/>
-        </w:rPr>
-        <w:lastRenderedPageBreak/>
         <w:t>EVALUATION CHECKLIST</w:t>
       </w:r>
     </w:p>
@@ -1279,7 +1649,7 @@
       </w:pPr>
       <w:r>
         <w:rPr>
-          <w:rFonts w:ascii="Segoe UI Emoji" w:hAnsi="Segoe UI Emoji" w:cs="Segoe UI Emoji" w:hint="eastAsia"/>
+          <w:rFonts w:hint="eastAsia" w:ascii="Segoe UI Emoji" w:hAnsi="Segoe UI Emoji" w:cs="Segoe UI Emoji"/>
           <w:sz w:val="22"/>
           <w:szCs w:val="22"/>
         </w:rPr>
@@ -1307,7 +1677,7 @@
       </w:pPr>
       <w:r>
         <w:rPr>
-          <w:rFonts w:ascii="Segoe UI Emoji" w:hAnsi="Segoe UI Emoji" w:cs="Segoe UI Emoji" w:hint="eastAsia"/>
+          <w:rFonts w:hint="eastAsia" w:ascii="Segoe UI Emoji" w:hAnsi="Segoe UI Emoji" w:cs="Segoe UI Emoji"/>
           <w:sz w:val="22"/>
           <w:szCs w:val="22"/>
         </w:rPr>
@@ -1335,7 +1705,7 @@
       </w:pPr>
       <w:r>
         <w:rPr>
-          <w:rFonts w:ascii="Segoe UI Emoji" w:hAnsi="Segoe UI Emoji" w:cs="Segoe UI Emoji" w:hint="eastAsia"/>
+          <w:rFonts w:hint="eastAsia" w:ascii="Segoe UI Emoji" w:hAnsi="Segoe UI Emoji" w:cs="Segoe UI Emoji"/>
           <w:sz w:val="22"/>
           <w:szCs w:val="22"/>
         </w:rPr>
@@ -1363,7 +1733,7 @@
       </w:pPr>
       <w:r>
         <w:rPr>
-          <w:rFonts w:ascii="Segoe UI Emoji" w:hAnsi="Segoe UI Emoji" w:cs="Segoe UI Emoji" w:hint="eastAsia"/>
+          <w:rFonts w:hint="eastAsia" w:ascii="Segoe UI Emoji" w:hAnsi="Segoe UI Emoji" w:cs="Segoe UI Emoji"/>
           <w:sz w:val="22"/>
           <w:szCs w:val="22"/>
         </w:rPr>
@@ -1391,7 +1761,7 @@
       </w:pPr>
       <w:r>
         <w:rPr>
-          <w:rFonts w:ascii="Segoe UI Emoji" w:hAnsi="Segoe UI Emoji" w:cs="Segoe UI Emoji" w:hint="eastAsia"/>
+          <w:rFonts w:hint="eastAsia" w:ascii="Segoe UI Emoji" w:hAnsi="Segoe UI Emoji" w:cs="Segoe UI Emoji"/>
           <w:sz w:val="22"/>
           <w:szCs w:val="22"/>
         </w:rPr>
@@ -1577,7 +1947,7 @@
     </w:p>
     <w:p/>
     <w:sectPr>
-      <w:pgSz w:w="12240" w:h="15840"/>
+      <w:pgSz w:w="12240" w:h="15840" w:orient="portrait"/>
       <w:pgMar w:top="1440" w:right="1440" w:bottom="1440" w:left="1440" w:header="720" w:footer="720" w:gutter="0"/>
       <w:cols w:space="720"/>
       <w:docGrid w:linePitch="360"/>
@@ -1604,7 +1974,7 @@
         <w:ind w:left="720" w:hanging="360"/>
       </w:pPr>
       <w:rPr>
-        <w:rFonts w:ascii="Symbol" w:hAnsi="Symbol" w:hint="default"/>
+        <w:rFonts w:hint="default" w:ascii="Symbol" w:hAnsi="Symbol"/>
         <w:sz w:val="20"/>
       </w:rPr>
     </w:lvl>
@@ -1620,7 +1990,7 @@
         <w:ind w:left="1440" w:hanging="360"/>
       </w:pPr>
       <w:rPr>
-        <w:rFonts w:ascii="Courier New" w:hAnsi="Courier New" w:hint="default"/>
+        <w:rFonts w:hint="default" w:ascii="Courier New" w:hAnsi="Courier New"/>
         <w:sz w:val="20"/>
       </w:rPr>
     </w:lvl>
@@ -1636,7 +2006,7 @@
         <w:ind w:left="2160" w:hanging="360"/>
       </w:pPr>
       <w:rPr>
-        <w:rFonts w:ascii="Wingdings" w:hAnsi="Wingdings" w:hint="default"/>
+        <w:rFonts w:hint="default" w:ascii="Wingdings" w:hAnsi="Wingdings"/>
         <w:sz w:val="20"/>
       </w:rPr>
     </w:lvl>
@@ -1652,7 +2022,7 @@
         <w:ind w:left="2880" w:hanging="360"/>
       </w:pPr>
       <w:rPr>
-        <w:rFonts w:ascii="Wingdings" w:hAnsi="Wingdings" w:hint="default"/>
+        <w:rFonts w:hint="default" w:ascii="Wingdings" w:hAnsi="Wingdings"/>
         <w:sz w:val="20"/>
       </w:rPr>
     </w:lvl>
@@ -1668,7 +2038,7 @@
         <w:ind w:left="3600" w:hanging="360"/>
       </w:pPr>
       <w:rPr>
-        <w:rFonts w:ascii="Wingdings" w:hAnsi="Wingdings" w:hint="default"/>
+        <w:rFonts w:hint="default" w:ascii="Wingdings" w:hAnsi="Wingdings"/>
         <w:sz w:val="20"/>
       </w:rPr>
     </w:lvl>
@@ -1684,7 +2054,7 @@
         <w:ind w:left="4320" w:hanging="360"/>
       </w:pPr>
       <w:rPr>
-        <w:rFonts w:ascii="Wingdings" w:hAnsi="Wingdings" w:hint="default"/>
+        <w:rFonts w:hint="default" w:ascii="Wingdings" w:hAnsi="Wingdings"/>
         <w:sz w:val="20"/>
       </w:rPr>
     </w:lvl>
@@ -1700,7 +2070,7 @@
         <w:ind w:left="5040" w:hanging="360"/>
       </w:pPr>
       <w:rPr>
-        <w:rFonts w:ascii="Wingdings" w:hAnsi="Wingdings" w:hint="default"/>
+        <w:rFonts w:hint="default" w:ascii="Wingdings" w:hAnsi="Wingdings"/>
         <w:sz w:val="20"/>
       </w:rPr>
     </w:lvl>
@@ -1716,7 +2086,7 @@
         <w:ind w:left="5760" w:hanging="360"/>
       </w:pPr>
       <w:rPr>
-        <w:rFonts w:ascii="Wingdings" w:hAnsi="Wingdings" w:hint="default"/>
+        <w:rFonts w:hint="default" w:ascii="Wingdings" w:hAnsi="Wingdings"/>
         <w:sz w:val="20"/>
       </w:rPr>
     </w:lvl>
@@ -1732,7 +2102,7 @@
         <w:ind w:left="6480" w:hanging="360"/>
       </w:pPr>
       <w:rPr>
-        <w:rFonts w:ascii="Wingdings" w:hAnsi="Wingdings" w:hint="default"/>
+        <w:rFonts w:hint="default" w:ascii="Wingdings" w:hAnsi="Wingdings"/>
         <w:sz w:val="20"/>
       </w:rPr>
     </w:lvl>
@@ -1865,7 +2235,7 @@
         <w:ind w:left="720" w:hanging="360"/>
       </w:pPr>
       <w:rPr>
-        <w:rFonts w:ascii="Symbol" w:hAnsi="Symbol" w:hint="default"/>
+        <w:rFonts w:hint="default" w:ascii="Symbol" w:hAnsi="Symbol"/>
         <w:sz w:val="20"/>
       </w:rPr>
     </w:lvl>
@@ -1881,7 +2251,7 @@
         <w:ind w:left="1440" w:hanging="360"/>
       </w:pPr>
       <w:rPr>
-        <w:rFonts w:ascii="Courier New" w:hAnsi="Courier New" w:hint="default"/>
+        <w:rFonts w:hint="default" w:ascii="Courier New" w:hAnsi="Courier New"/>
         <w:sz w:val="20"/>
       </w:rPr>
     </w:lvl>
@@ -1897,7 +2267,7 @@
         <w:ind w:left="2160" w:hanging="360"/>
       </w:pPr>
       <w:rPr>
-        <w:rFonts w:ascii="Wingdings" w:hAnsi="Wingdings" w:hint="default"/>
+        <w:rFonts w:hint="default" w:ascii="Wingdings" w:hAnsi="Wingdings"/>
         <w:sz w:val="20"/>
       </w:rPr>
     </w:lvl>
@@ -1913,7 +2283,7 @@
         <w:ind w:left="2880" w:hanging="360"/>
       </w:pPr>
       <w:rPr>
-        <w:rFonts w:ascii="Wingdings" w:hAnsi="Wingdings" w:hint="default"/>
+        <w:rFonts w:hint="default" w:ascii="Wingdings" w:hAnsi="Wingdings"/>
         <w:sz w:val="20"/>
       </w:rPr>
     </w:lvl>
@@ -1929,7 +2299,7 @@
         <w:ind w:left="3600" w:hanging="360"/>
       </w:pPr>
       <w:rPr>
-        <w:rFonts w:ascii="Wingdings" w:hAnsi="Wingdings" w:hint="default"/>
+        <w:rFonts w:hint="default" w:ascii="Wingdings" w:hAnsi="Wingdings"/>
         <w:sz w:val="20"/>
       </w:rPr>
     </w:lvl>
@@ -1945,7 +2315,7 @@
         <w:ind w:left="4320" w:hanging="360"/>
       </w:pPr>
       <w:rPr>
-        <w:rFonts w:ascii="Wingdings" w:hAnsi="Wingdings" w:hint="default"/>
+        <w:rFonts w:hint="default" w:ascii="Wingdings" w:hAnsi="Wingdings"/>
         <w:sz w:val="20"/>
       </w:rPr>
     </w:lvl>
@@ -1961,7 +2331,7 @@
         <w:ind w:left="5040" w:hanging="360"/>
       </w:pPr>
       <w:rPr>
-        <w:rFonts w:ascii="Wingdings" w:hAnsi="Wingdings" w:hint="default"/>
+        <w:rFonts w:hint="default" w:ascii="Wingdings" w:hAnsi="Wingdings"/>
         <w:sz w:val="20"/>
       </w:rPr>
     </w:lvl>
@@ -1977,7 +2347,7 @@
         <w:ind w:left="5760" w:hanging="360"/>
       </w:pPr>
       <w:rPr>
-        <w:rFonts w:ascii="Wingdings" w:hAnsi="Wingdings" w:hint="default"/>
+        <w:rFonts w:hint="default" w:ascii="Wingdings" w:hAnsi="Wingdings"/>
         <w:sz w:val="20"/>
       </w:rPr>
     </w:lvl>
@@ -1993,7 +2363,7 @@
         <w:ind w:left="6480" w:hanging="360"/>
       </w:pPr>
       <w:rPr>
-        <w:rFonts w:ascii="Wingdings" w:hAnsi="Wingdings" w:hint="default"/>
+        <w:rFonts w:hint="default" w:ascii="Wingdings" w:hAnsi="Wingdings"/>
         <w:sz w:val="20"/>
       </w:rPr>
     </w:lvl>
@@ -2014,7 +2384,7 @@
         <w:ind w:left="720" w:hanging="360"/>
       </w:pPr>
       <w:rPr>
-        <w:rFonts w:ascii="Symbol" w:hAnsi="Symbol" w:hint="default"/>
+        <w:rFonts w:hint="default" w:ascii="Symbol" w:hAnsi="Symbol"/>
         <w:sz w:val="20"/>
       </w:rPr>
     </w:lvl>
@@ -2030,7 +2400,7 @@
         <w:ind w:left="1440" w:hanging="360"/>
       </w:pPr>
       <w:rPr>
-        <w:rFonts w:ascii="Courier New" w:hAnsi="Courier New" w:hint="default"/>
+        <w:rFonts w:hint="default" w:ascii="Courier New" w:hAnsi="Courier New"/>
         <w:sz w:val="20"/>
       </w:rPr>
     </w:lvl>
@@ -2046,7 +2416,7 @@
         <w:ind w:left="2160" w:hanging="360"/>
       </w:pPr>
       <w:rPr>
-        <w:rFonts w:ascii="Wingdings" w:hAnsi="Wingdings" w:hint="default"/>
+        <w:rFonts w:hint="default" w:ascii="Wingdings" w:hAnsi="Wingdings"/>
         <w:sz w:val="20"/>
       </w:rPr>
     </w:lvl>
@@ -2062,7 +2432,7 @@
         <w:ind w:left="2880" w:hanging="360"/>
       </w:pPr>
       <w:rPr>
-        <w:rFonts w:ascii="Wingdings" w:hAnsi="Wingdings" w:hint="default"/>
+        <w:rFonts w:hint="default" w:ascii="Wingdings" w:hAnsi="Wingdings"/>
         <w:sz w:val="20"/>
       </w:rPr>
     </w:lvl>
@@ -2078,7 +2448,7 @@
         <w:ind w:left="3600" w:hanging="360"/>
       </w:pPr>
       <w:rPr>
-        <w:rFonts w:ascii="Wingdings" w:hAnsi="Wingdings" w:hint="default"/>
+        <w:rFonts w:hint="default" w:ascii="Wingdings" w:hAnsi="Wingdings"/>
         <w:sz w:val="20"/>
       </w:rPr>
     </w:lvl>
@@ -2094,7 +2464,7 @@
         <w:ind w:left="4320" w:hanging="360"/>
       </w:pPr>
       <w:rPr>
-        <w:rFonts w:ascii="Wingdings" w:hAnsi="Wingdings" w:hint="default"/>
+        <w:rFonts w:hint="default" w:ascii="Wingdings" w:hAnsi="Wingdings"/>
         <w:sz w:val="20"/>
       </w:rPr>
     </w:lvl>
@@ -2110,7 +2480,7 @@
         <w:ind w:left="5040" w:hanging="360"/>
       </w:pPr>
       <w:rPr>
-        <w:rFonts w:ascii="Wingdings" w:hAnsi="Wingdings" w:hint="default"/>
+        <w:rFonts w:hint="default" w:ascii="Wingdings" w:hAnsi="Wingdings"/>
         <w:sz w:val="20"/>
       </w:rPr>
     </w:lvl>
@@ -2126,7 +2496,7 @@
         <w:ind w:left="5760" w:hanging="360"/>
       </w:pPr>
       <w:rPr>
-        <w:rFonts w:ascii="Wingdings" w:hAnsi="Wingdings" w:hint="default"/>
+        <w:rFonts w:hint="default" w:ascii="Wingdings" w:hAnsi="Wingdings"/>
         <w:sz w:val="20"/>
       </w:rPr>
     </w:lvl>
@@ -2142,7 +2512,7 @@
         <w:ind w:left="6480" w:hanging="360"/>
       </w:pPr>
       <w:rPr>
-        <w:rFonts w:ascii="Wingdings" w:hAnsi="Wingdings" w:hint="default"/>
+        <w:rFonts w:hint="default" w:ascii="Wingdings" w:hAnsi="Wingdings"/>
         <w:sz w:val="20"/>
       </w:rPr>
     </w:lvl>
@@ -2272,7 +2642,7 @@
         <w:ind w:left="720" w:hanging="360"/>
       </w:pPr>
       <w:rPr>
-        <w:rFonts w:ascii="Symbol" w:hAnsi="Symbol" w:hint="default"/>
+        <w:rFonts w:hint="default" w:ascii="Symbol" w:hAnsi="Symbol"/>
         <w:sz w:val="24"/>
       </w:rPr>
     </w:lvl>
@@ -2285,7 +2655,7 @@
         <w:ind w:left="1440" w:hanging="360"/>
       </w:pPr>
       <w:rPr>
-        <w:rFonts w:ascii="Courier New" w:hAnsi="Courier New" w:cs="Courier New" w:hint="default"/>
+        <w:rFonts w:hint="default" w:ascii="Courier New" w:hAnsi="Courier New" w:cs="Courier New"/>
       </w:rPr>
     </w:lvl>
     <w:lvl w:ilvl="2" w:tplc="04090005" w:tentative="1">
@@ -2297,7 +2667,7 @@
         <w:ind w:left="2160" w:hanging="360"/>
       </w:pPr>
       <w:rPr>
-        <w:rFonts w:ascii="Wingdings" w:hAnsi="Wingdings" w:hint="default"/>
+        <w:rFonts w:hint="default" w:ascii="Wingdings" w:hAnsi="Wingdings"/>
       </w:rPr>
     </w:lvl>
     <w:lvl w:ilvl="3" w:tplc="04090001" w:tentative="1">
@@ -2309,7 +2679,7 @@
         <w:ind w:left="2880" w:hanging="360"/>
       </w:pPr>
       <w:rPr>
-        <w:rFonts w:ascii="Symbol" w:hAnsi="Symbol" w:hint="default"/>
+        <w:rFonts w:hint="default" w:ascii="Symbol" w:hAnsi="Symbol"/>
       </w:rPr>
     </w:lvl>
     <w:lvl w:ilvl="4" w:tplc="04090003" w:tentative="1">
@@ -2321,7 +2691,7 @@
         <w:ind w:left="3600" w:hanging="360"/>
       </w:pPr>
       <w:rPr>
-        <w:rFonts w:ascii="Courier New" w:hAnsi="Courier New" w:cs="Courier New" w:hint="default"/>
+        <w:rFonts w:hint="default" w:ascii="Courier New" w:hAnsi="Courier New" w:cs="Courier New"/>
       </w:rPr>
     </w:lvl>
     <w:lvl w:ilvl="5" w:tplc="04090005" w:tentative="1">
@@ -2333,7 +2703,7 @@
         <w:ind w:left="4320" w:hanging="360"/>
       </w:pPr>
       <w:rPr>
-        <w:rFonts w:ascii="Wingdings" w:hAnsi="Wingdings" w:hint="default"/>
+        <w:rFonts w:hint="default" w:ascii="Wingdings" w:hAnsi="Wingdings"/>
       </w:rPr>
     </w:lvl>
     <w:lvl w:ilvl="6" w:tplc="04090001" w:tentative="1">
@@ -2345,7 +2715,7 @@
         <w:ind w:left="5040" w:hanging="360"/>
       </w:pPr>
       <w:rPr>
-        <w:rFonts w:ascii="Symbol" w:hAnsi="Symbol" w:hint="default"/>
+        <w:rFonts w:hint="default" w:ascii="Symbol" w:hAnsi="Symbol"/>
       </w:rPr>
     </w:lvl>
     <w:lvl w:ilvl="7" w:tplc="04090003" w:tentative="1">
@@ -2357,7 +2727,7 @@
         <w:ind w:left="5760" w:hanging="360"/>
       </w:pPr>
       <w:rPr>
-        <w:rFonts w:ascii="Courier New" w:hAnsi="Courier New" w:cs="Courier New" w:hint="default"/>
+        <w:rFonts w:hint="default" w:ascii="Courier New" w:hAnsi="Courier New" w:cs="Courier New"/>
       </w:rPr>
     </w:lvl>
     <w:lvl w:ilvl="8" w:tplc="04090005" w:tentative="1">
@@ -2369,7 +2739,7 @@
         <w:ind w:left="6480" w:hanging="360"/>
       </w:pPr>
       <w:rPr>
-        <w:rFonts w:ascii="Wingdings" w:hAnsi="Wingdings" w:hint="default"/>
+        <w:rFonts w:hint="default" w:ascii="Wingdings" w:hAnsi="Wingdings"/>
       </w:rPr>
     </w:lvl>
   </w:abstractNum>
@@ -2389,7 +2759,7 @@
         <w:ind w:left="720" w:hanging="360"/>
       </w:pPr>
       <w:rPr>
-        <w:rFonts w:ascii="Symbol" w:hAnsi="Symbol" w:hint="default"/>
+        <w:rFonts w:hint="default" w:ascii="Symbol" w:hAnsi="Symbol"/>
         <w:sz w:val="20"/>
       </w:rPr>
     </w:lvl>
@@ -2405,7 +2775,7 @@
         <w:ind w:left="1440" w:hanging="360"/>
       </w:pPr>
       <w:rPr>
-        <w:rFonts w:ascii="Courier New" w:hAnsi="Courier New" w:hint="default"/>
+        <w:rFonts w:hint="default" w:ascii="Courier New" w:hAnsi="Courier New"/>
         <w:sz w:val="20"/>
       </w:rPr>
     </w:lvl>
@@ -2421,7 +2791,7 @@
         <w:ind w:left="2160" w:hanging="360"/>
       </w:pPr>
       <w:rPr>
-        <w:rFonts w:ascii="Wingdings" w:hAnsi="Wingdings" w:hint="default"/>
+        <w:rFonts w:hint="default" w:ascii="Wingdings" w:hAnsi="Wingdings"/>
         <w:sz w:val="20"/>
       </w:rPr>
     </w:lvl>
@@ -2437,7 +2807,7 @@
         <w:ind w:left="2880" w:hanging="360"/>
       </w:pPr>
       <w:rPr>
-        <w:rFonts w:ascii="Wingdings" w:hAnsi="Wingdings" w:hint="default"/>
+        <w:rFonts w:hint="default" w:ascii="Wingdings" w:hAnsi="Wingdings"/>
         <w:sz w:val="20"/>
       </w:rPr>
     </w:lvl>
@@ -2453,7 +2823,7 @@
         <w:ind w:left="3600" w:hanging="360"/>
       </w:pPr>
       <w:rPr>
-        <w:rFonts w:ascii="Wingdings" w:hAnsi="Wingdings" w:hint="default"/>
+        <w:rFonts w:hint="default" w:ascii="Wingdings" w:hAnsi="Wingdings"/>
         <w:sz w:val="20"/>
       </w:rPr>
     </w:lvl>
@@ -2469,7 +2839,7 @@
         <w:ind w:left="4320" w:hanging="360"/>
       </w:pPr>
       <w:rPr>
-        <w:rFonts w:ascii="Wingdings" w:hAnsi="Wingdings" w:hint="default"/>
+        <w:rFonts w:hint="default" w:ascii="Wingdings" w:hAnsi="Wingdings"/>
         <w:sz w:val="20"/>
       </w:rPr>
     </w:lvl>
@@ -2485,7 +2855,7 @@
         <w:ind w:left="5040" w:hanging="360"/>
       </w:pPr>
       <w:rPr>
-        <w:rFonts w:ascii="Wingdings" w:hAnsi="Wingdings" w:hint="default"/>
+        <w:rFonts w:hint="default" w:ascii="Wingdings" w:hAnsi="Wingdings"/>
         <w:sz w:val="20"/>
       </w:rPr>
     </w:lvl>
@@ -2501,7 +2871,7 @@
         <w:ind w:left="5760" w:hanging="360"/>
       </w:pPr>
       <w:rPr>
-        <w:rFonts w:ascii="Wingdings" w:hAnsi="Wingdings" w:hint="default"/>
+        <w:rFonts w:hint="default" w:ascii="Wingdings" w:hAnsi="Wingdings"/>
         <w:sz w:val="20"/>
       </w:rPr>
     </w:lvl>
@@ -2517,7 +2887,7 @@
         <w:ind w:left="6480" w:hanging="360"/>
       </w:pPr>
       <w:rPr>
-        <w:rFonts w:ascii="Wingdings" w:hAnsi="Wingdings" w:hint="default"/>
+        <w:rFonts w:hint="default" w:ascii="Wingdings" w:hAnsi="Wingdings"/>
         <w:sz w:val="20"/>
       </w:rPr>
     </w:lvl>
@@ -2535,7 +2905,7 @@
         <w:ind w:left="720" w:hanging="360"/>
       </w:pPr>
       <w:rPr>
-        <w:rFonts w:ascii="Symbol" w:hAnsi="Symbol" w:hint="default"/>
+        <w:rFonts w:hint="default" w:ascii="Symbol" w:hAnsi="Symbol"/>
         <w:sz w:val="24"/>
       </w:rPr>
     </w:lvl>
@@ -2548,7 +2918,7 @@
         <w:ind w:left="1440" w:hanging="360"/>
       </w:pPr>
       <w:rPr>
-        <w:rFonts w:ascii="Courier New" w:hAnsi="Courier New" w:cs="Courier New" w:hint="default"/>
+        <w:rFonts w:hint="default" w:ascii="Courier New" w:hAnsi="Courier New" w:cs="Courier New"/>
       </w:rPr>
     </w:lvl>
     <w:lvl w:ilvl="2" w:tplc="FFFFFFFF" w:tentative="1">
@@ -2560,7 +2930,7 @@
         <w:ind w:left="2160" w:hanging="360"/>
       </w:pPr>
       <w:rPr>
-        <w:rFonts w:ascii="Wingdings" w:hAnsi="Wingdings" w:hint="default"/>
+        <w:rFonts w:hint="default" w:ascii="Wingdings" w:hAnsi="Wingdings"/>
       </w:rPr>
     </w:lvl>
     <w:lvl w:ilvl="3" w:tplc="FFFFFFFF" w:tentative="1">
@@ -2572,7 +2942,7 @@
         <w:ind w:left="2880" w:hanging="360"/>
       </w:pPr>
       <w:rPr>
-        <w:rFonts w:ascii="Symbol" w:hAnsi="Symbol" w:hint="default"/>
+        <w:rFonts w:hint="default" w:ascii="Symbol" w:hAnsi="Symbol"/>
       </w:rPr>
     </w:lvl>
     <w:lvl w:ilvl="4" w:tplc="FFFFFFFF" w:tentative="1">
@@ -2584,7 +2954,7 @@
         <w:ind w:left="3600" w:hanging="360"/>
       </w:pPr>
       <w:rPr>
-        <w:rFonts w:ascii="Courier New" w:hAnsi="Courier New" w:cs="Courier New" w:hint="default"/>
+        <w:rFonts w:hint="default" w:ascii="Courier New" w:hAnsi="Courier New" w:cs="Courier New"/>
       </w:rPr>
     </w:lvl>
     <w:lvl w:ilvl="5" w:tplc="FFFFFFFF" w:tentative="1">
@@ -2596,7 +2966,7 @@
         <w:ind w:left="4320" w:hanging="360"/>
       </w:pPr>
       <w:rPr>
-        <w:rFonts w:ascii="Wingdings" w:hAnsi="Wingdings" w:hint="default"/>
+        <w:rFonts w:hint="default" w:ascii="Wingdings" w:hAnsi="Wingdings"/>
       </w:rPr>
     </w:lvl>
     <w:lvl w:ilvl="6" w:tplc="FFFFFFFF" w:tentative="1">
@@ -2608,7 +2978,7 @@
         <w:ind w:left="5040" w:hanging="360"/>
       </w:pPr>
       <w:rPr>
-        <w:rFonts w:ascii="Symbol" w:hAnsi="Symbol" w:hint="default"/>
+        <w:rFonts w:hint="default" w:ascii="Symbol" w:hAnsi="Symbol"/>
       </w:rPr>
     </w:lvl>
     <w:lvl w:ilvl="7" w:tplc="FFFFFFFF" w:tentative="1">
@@ -2620,7 +2990,7 @@
         <w:ind w:left="5760" w:hanging="360"/>
       </w:pPr>
       <w:rPr>
-        <w:rFonts w:ascii="Courier New" w:hAnsi="Courier New" w:cs="Courier New" w:hint="default"/>
+        <w:rFonts w:hint="default" w:ascii="Courier New" w:hAnsi="Courier New" w:cs="Courier New"/>
       </w:rPr>
     </w:lvl>
     <w:lvl w:ilvl="8" w:tplc="FFFFFFFF" w:tentative="1">
@@ -2632,7 +3002,7 @@
         <w:ind w:left="6480" w:hanging="360"/>
       </w:pPr>
       <w:rPr>
-        <w:rFonts w:ascii="Wingdings" w:hAnsi="Wingdings" w:hint="default"/>
+        <w:rFonts w:hint="default" w:ascii="Wingdings" w:hAnsi="Wingdings"/>
       </w:rPr>
     </w:lvl>
   </w:abstractNum>
@@ -2652,7 +3022,7 @@
         <w:ind w:left="720" w:hanging="360"/>
       </w:pPr>
       <w:rPr>
-        <w:rFonts w:ascii="Symbol" w:hAnsi="Symbol" w:hint="default"/>
+        <w:rFonts w:hint="default" w:ascii="Symbol" w:hAnsi="Symbol"/>
         <w:sz w:val="20"/>
       </w:rPr>
     </w:lvl>
@@ -2668,7 +3038,7 @@
         <w:ind w:left="1440" w:hanging="360"/>
       </w:pPr>
       <w:rPr>
-        <w:rFonts w:ascii="Courier New" w:hAnsi="Courier New" w:hint="default"/>
+        <w:rFonts w:hint="default" w:ascii="Courier New" w:hAnsi="Courier New"/>
         <w:sz w:val="20"/>
       </w:rPr>
     </w:lvl>
@@ -2684,7 +3054,7 @@
         <w:ind w:left="2160" w:hanging="360"/>
       </w:pPr>
       <w:rPr>
-        <w:rFonts w:ascii="Wingdings" w:hAnsi="Wingdings" w:hint="default"/>
+        <w:rFonts w:hint="default" w:ascii="Wingdings" w:hAnsi="Wingdings"/>
         <w:sz w:val="20"/>
       </w:rPr>
     </w:lvl>
@@ -2700,7 +3070,7 @@
         <w:ind w:left="2880" w:hanging="360"/>
       </w:pPr>
       <w:rPr>
-        <w:rFonts w:ascii="Wingdings" w:hAnsi="Wingdings" w:hint="default"/>
+        <w:rFonts w:hint="default" w:ascii="Wingdings" w:hAnsi="Wingdings"/>
         <w:sz w:val="20"/>
       </w:rPr>
     </w:lvl>
@@ -2716,7 +3086,7 @@
         <w:ind w:left="3600" w:hanging="360"/>
       </w:pPr>
       <w:rPr>
-        <w:rFonts w:ascii="Wingdings" w:hAnsi="Wingdings" w:hint="default"/>
+        <w:rFonts w:hint="default" w:ascii="Wingdings" w:hAnsi="Wingdings"/>
         <w:sz w:val="20"/>
       </w:rPr>
     </w:lvl>
@@ -2732,7 +3102,7 @@
         <w:ind w:left="4320" w:hanging="360"/>
       </w:pPr>
       <w:rPr>
-        <w:rFonts w:ascii="Wingdings" w:hAnsi="Wingdings" w:hint="default"/>
+        <w:rFonts w:hint="default" w:ascii="Wingdings" w:hAnsi="Wingdings"/>
         <w:sz w:val="20"/>
       </w:rPr>
     </w:lvl>
@@ -2748,7 +3118,7 @@
         <w:ind w:left="5040" w:hanging="360"/>
       </w:pPr>
       <w:rPr>
-        <w:rFonts w:ascii="Wingdings" w:hAnsi="Wingdings" w:hint="default"/>
+        <w:rFonts w:hint="default" w:ascii="Wingdings" w:hAnsi="Wingdings"/>
         <w:sz w:val="20"/>
       </w:rPr>
     </w:lvl>
@@ -2764,7 +3134,7 @@
         <w:ind w:left="5760" w:hanging="360"/>
       </w:pPr>
       <w:rPr>
-        <w:rFonts w:ascii="Wingdings" w:hAnsi="Wingdings" w:hint="default"/>
+        <w:rFonts w:hint="default" w:ascii="Wingdings" w:hAnsi="Wingdings"/>
         <w:sz w:val="20"/>
       </w:rPr>
     </w:lvl>
@@ -2780,7 +3150,7 @@
         <w:ind w:left="6480" w:hanging="360"/>
       </w:pPr>
       <w:rPr>
-        <w:rFonts w:ascii="Wingdings" w:hAnsi="Wingdings" w:hint="default"/>
+        <w:rFonts w:hint="default" w:ascii="Wingdings" w:hAnsi="Wingdings"/>
         <w:sz w:val="20"/>
       </w:rPr>
     </w:lvl>
@@ -2914,7 +3284,7 @@
         <w:ind w:left="720" w:hanging="360"/>
       </w:pPr>
       <w:rPr>
-        <w:rFonts w:ascii="Symbol" w:hAnsi="Symbol" w:hint="default"/>
+        <w:rFonts w:hint="default" w:ascii="Symbol" w:hAnsi="Symbol"/>
         <w:sz w:val="20"/>
       </w:rPr>
     </w:lvl>
@@ -2930,7 +3300,7 @@
         <w:ind w:left="1440" w:hanging="360"/>
       </w:pPr>
       <w:rPr>
-        <w:rFonts w:ascii="Courier New" w:hAnsi="Courier New" w:hint="default"/>
+        <w:rFonts w:hint="default" w:ascii="Courier New" w:hAnsi="Courier New"/>
         <w:sz w:val="20"/>
       </w:rPr>
     </w:lvl>
@@ -2946,7 +3316,7 @@
         <w:ind w:left="2160" w:hanging="360"/>
       </w:pPr>
       <w:rPr>
-        <w:rFonts w:ascii="Wingdings" w:hAnsi="Wingdings" w:hint="default"/>
+        <w:rFonts w:hint="default" w:ascii="Wingdings" w:hAnsi="Wingdings"/>
         <w:sz w:val="20"/>
       </w:rPr>
     </w:lvl>
@@ -2962,7 +3332,7 @@
         <w:ind w:left="2880" w:hanging="360"/>
       </w:pPr>
       <w:rPr>
-        <w:rFonts w:ascii="Wingdings" w:hAnsi="Wingdings" w:hint="default"/>
+        <w:rFonts w:hint="default" w:ascii="Wingdings" w:hAnsi="Wingdings"/>
         <w:sz w:val="20"/>
       </w:rPr>
     </w:lvl>
@@ -2978,7 +3348,7 @@
         <w:ind w:left="3600" w:hanging="360"/>
       </w:pPr>
       <w:rPr>
-        <w:rFonts w:ascii="Wingdings" w:hAnsi="Wingdings" w:hint="default"/>
+        <w:rFonts w:hint="default" w:ascii="Wingdings" w:hAnsi="Wingdings"/>
         <w:sz w:val="20"/>
       </w:rPr>
     </w:lvl>
@@ -2994,7 +3364,7 @@
         <w:ind w:left="4320" w:hanging="360"/>
       </w:pPr>
       <w:rPr>
-        <w:rFonts w:ascii="Wingdings" w:hAnsi="Wingdings" w:hint="default"/>
+        <w:rFonts w:hint="default" w:ascii="Wingdings" w:hAnsi="Wingdings"/>
         <w:sz w:val="20"/>
       </w:rPr>
     </w:lvl>
@@ -3010,7 +3380,7 @@
         <w:ind w:left="5040" w:hanging="360"/>
       </w:pPr>
       <w:rPr>
-        <w:rFonts w:ascii="Wingdings" w:hAnsi="Wingdings" w:hint="default"/>
+        <w:rFonts w:hint="default" w:ascii="Wingdings" w:hAnsi="Wingdings"/>
         <w:sz w:val="20"/>
       </w:rPr>
     </w:lvl>
@@ -3026,7 +3396,7 @@
         <w:ind w:left="5760" w:hanging="360"/>
       </w:pPr>
       <w:rPr>
-        <w:rFonts w:ascii="Wingdings" w:hAnsi="Wingdings" w:hint="default"/>
+        <w:rFonts w:hint="default" w:ascii="Wingdings" w:hAnsi="Wingdings"/>
         <w:sz w:val="20"/>
       </w:rPr>
     </w:lvl>
@@ -3042,7 +3412,7 @@
         <w:ind w:left="6480" w:hanging="360"/>
       </w:pPr>
       <w:rPr>
-        <w:rFonts w:ascii="Wingdings" w:hAnsi="Wingdings" w:hint="default"/>
+        <w:rFonts w:hint="default" w:ascii="Wingdings" w:hAnsi="Wingdings"/>
         <w:sz w:val="20"/>
       </w:rPr>
     </w:lvl>
@@ -3063,7 +3433,7 @@
         <w:ind w:left="720" w:hanging="360"/>
       </w:pPr>
       <w:rPr>
-        <w:rFonts w:ascii="Symbol" w:hAnsi="Symbol" w:hint="default"/>
+        <w:rFonts w:hint="default" w:ascii="Symbol" w:hAnsi="Symbol"/>
         <w:sz w:val="20"/>
       </w:rPr>
     </w:lvl>
@@ -3079,7 +3449,7 @@
         <w:ind w:left="1440" w:hanging="360"/>
       </w:pPr>
       <w:rPr>
-        <w:rFonts w:ascii="Courier New" w:hAnsi="Courier New" w:hint="default"/>
+        <w:rFonts w:hint="default" w:ascii="Courier New" w:hAnsi="Courier New"/>
         <w:sz w:val="20"/>
       </w:rPr>
     </w:lvl>
@@ -3095,7 +3465,7 @@
         <w:ind w:left="2160" w:hanging="360"/>
       </w:pPr>
       <w:rPr>
-        <w:rFonts w:ascii="Wingdings" w:hAnsi="Wingdings" w:hint="default"/>
+        <w:rFonts w:hint="default" w:ascii="Wingdings" w:hAnsi="Wingdings"/>
         <w:sz w:val="20"/>
       </w:rPr>
     </w:lvl>
@@ -3111,7 +3481,7 @@
         <w:ind w:left="2880" w:hanging="360"/>
       </w:pPr>
       <w:rPr>
-        <w:rFonts w:ascii="Wingdings" w:hAnsi="Wingdings" w:hint="default"/>
+        <w:rFonts w:hint="default" w:ascii="Wingdings" w:hAnsi="Wingdings"/>
         <w:sz w:val="20"/>
       </w:rPr>
     </w:lvl>
@@ -3127,7 +3497,7 @@
         <w:ind w:left="3600" w:hanging="360"/>
       </w:pPr>
       <w:rPr>
-        <w:rFonts w:ascii="Wingdings" w:hAnsi="Wingdings" w:hint="default"/>
+        <w:rFonts w:hint="default" w:ascii="Wingdings" w:hAnsi="Wingdings"/>
         <w:sz w:val="20"/>
       </w:rPr>
     </w:lvl>
@@ -3143,7 +3513,7 @@
         <w:ind w:left="4320" w:hanging="360"/>
       </w:pPr>
       <w:rPr>
-        <w:rFonts w:ascii="Wingdings" w:hAnsi="Wingdings" w:hint="default"/>
+        <w:rFonts w:hint="default" w:ascii="Wingdings" w:hAnsi="Wingdings"/>
         <w:sz w:val="20"/>
       </w:rPr>
     </w:lvl>
@@ -3159,7 +3529,7 @@
         <w:ind w:left="5040" w:hanging="360"/>
       </w:pPr>
       <w:rPr>
-        <w:rFonts w:ascii="Wingdings" w:hAnsi="Wingdings" w:hint="default"/>
+        <w:rFonts w:hint="default" w:ascii="Wingdings" w:hAnsi="Wingdings"/>
         <w:sz w:val="20"/>
       </w:rPr>
     </w:lvl>
@@ -3175,7 +3545,7 @@
         <w:ind w:left="5760" w:hanging="360"/>
       </w:pPr>
       <w:rPr>
-        <w:rFonts w:ascii="Wingdings" w:hAnsi="Wingdings" w:hint="default"/>
+        <w:rFonts w:hint="default" w:ascii="Wingdings" w:hAnsi="Wingdings"/>
         <w:sz w:val="20"/>
       </w:rPr>
     </w:lvl>
@@ -3191,7 +3561,7 @@
         <w:ind w:left="6480" w:hanging="360"/>
       </w:pPr>
       <w:rPr>
-        <w:rFonts w:ascii="Wingdings" w:hAnsi="Wingdings" w:hint="default"/>
+        <w:rFonts w:hint="default" w:ascii="Wingdings" w:hAnsi="Wingdings"/>
         <w:sz w:val="20"/>
       </w:rPr>
     </w:lvl>
@@ -3236,11 +3606,11 @@
 </file>
 
 <file path=word/styles.xml><?xml version="1.0" encoding="utf-8"?>
-<w:styles xmlns:mc="http://schemas.openxmlformats.org/markup-compatibility/2006" xmlns:r="http://schemas.openxmlformats.org/officeDocument/2006/relationships" xmlns:w="http://schemas.openxmlformats.org/wordprocessingml/2006/main" xmlns:w14="http://schemas.microsoft.com/office/word/2010/wordml" xmlns:w15="http://schemas.microsoft.com/office/word/2012/wordml" xmlns:w16cex="http://schemas.microsoft.com/office/word/2018/wordml/cex" xmlns:w16cid="http://schemas.microsoft.com/office/word/2016/wordml/cid" xmlns:w16="http://schemas.microsoft.com/office/word/2018/wordml" xmlns:w16du="http://schemas.microsoft.com/office/word/2023/wordml/word16du" xmlns:w16sdtdh="http://schemas.microsoft.com/office/word/2020/wordml/sdtdatahash" xmlns:w16sdtfl="http://schemas.microsoft.com/office/word/2024/wordml/sdtformatlock" xmlns:w16se="http://schemas.microsoft.com/office/word/2015/wordml/symex" mc:Ignorable="w14 w15 w16se w16cid w16 w16cex w16sdtdh w16sdtfl w16du">
+<w:styles xmlns:wp14="http://schemas.microsoft.com/office/word/2010/wordprocessingDrawing" xmlns:mc="http://schemas.openxmlformats.org/markup-compatibility/2006" xmlns:r="http://schemas.openxmlformats.org/officeDocument/2006/relationships" xmlns:w="http://schemas.openxmlformats.org/wordprocessingml/2006/main" xmlns:w14="http://schemas.microsoft.com/office/word/2010/wordml" xmlns:w15="http://schemas.microsoft.com/office/word/2012/wordml" xmlns:w16cex="http://schemas.microsoft.com/office/word/2018/wordml/cex" xmlns:w16cid="http://schemas.microsoft.com/office/word/2016/wordml/cid" xmlns:w16="http://schemas.microsoft.com/office/word/2018/wordml" xmlns:w16du="http://schemas.microsoft.com/office/word/2023/wordml/word16du" xmlns:w16sdtdh="http://schemas.microsoft.com/office/word/2020/wordml/sdtdatahash" xmlns:w16sdtfl="http://schemas.microsoft.com/office/word/2024/wordml/sdtformatlock" xmlns:w16se="http://schemas.microsoft.com/office/word/2015/wordml/symex" mc:Ignorable="w14 w15 w16se w16cid w16 w16cex w16sdtdh w16sdtfl w16du wp14">
   <w:docDefaults>
     <w:rPrDefault>
       <w:rPr>
-        <w:rFonts w:asciiTheme="minorHAnsi" w:eastAsiaTheme="minorEastAsia" w:hAnsiTheme="minorHAnsi" w:cstheme="minorBidi"/>
+        <w:rFonts w:asciiTheme="minorHAnsi" w:hAnsiTheme="minorHAnsi" w:eastAsiaTheme="minorEastAsia" w:cstheme="minorBidi"/>
         <w:kern w:val="2"/>
         <w:sz w:val="24"/>
         <w:szCs w:val="24"/>
@@ -3257,14 +3627,14 @@
   <w:latentStyles w:defLockedState="0" w:defUIPriority="99" w:defSemiHidden="0" w:defUnhideWhenUsed="0" w:defQFormat="0" w:count="376">
     <w:lsdException w:name="Normal" w:uiPriority="0" w:qFormat="1"/>
     <w:lsdException w:name="heading 1" w:uiPriority="9" w:qFormat="1"/>
-    <w:lsdException w:name="heading 2" w:semiHidden="1" w:uiPriority="9" w:unhideWhenUsed="1" w:qFormat="1"/>
-    <w:lsdException w:name="heading 3" w:semiHidden="1" w:uiPriority="9" w:unhideWhenUsed="1" w:qFormat="1"/>
-    <w:lsdException w:name="heading 4" w:semiHidden="1" w:uiPriority="9" w:unhideWhenUsed="1" w:qFormat="1"/>
-    <w:lsdException w:name="heading 5" w:semiHidden="1" w:uiPriority="9" w:unhideWhenUsed="1" w:qFormat="1"/>
-    <w:lsdException w:name="heading 6" w:semiHidden="1" w:uiPriority="9" w:unhideWhenUsed="1" w:qFormat="1"/>
-    <w:lsdException w:name="heading 7" w:semiHidden="1" w:uiPriority="9" w:unhideWhenUsed="1" w:qFormat="1"/>
-    <w:lsdException w:name="heading 8" w:semiHidden="1" w:uiPriority="9" w:unhideWhenUsed="1" w:qFormat="1"/>
-    <w:lsdException w:name="heading 9" w:semiHidden="1" w:uiPriority="9" w:unhideWhenUsed="1" w:qFormat="1"/>
+    <w:lsdException w:name="heading 2" w:uiPriority="9" w:semiHidden="1" w:unhideWhenUsed="1" w:qFormat="1"/>
+    <w:lsdException w:name="heading 3" w:uiPriority="9" w:semiHidden="1" w:unhideWhenUsed="1" w:qFormat="1"/>
+    <w:lsdException w:name="heading 4" w:uiPriority="9" w:semiHidden="1" w:unhideWhenUsed="1" w:qFormat="1"/>
+    <w:lsdException w:name="heading 5" w:uiPriority="9" w:semiHidden="1" w:unhideWhenUsed="1" w:qFormat="1"/>
+    <w:lsdException w:name="heading 6" w:uiPriority="9" w:semiHidden="1" w:unhideWhenUsed="1" w:qFormat="1"/>
+    <w:lsdException w:name="heading 7" w:uiPriority="9" w:semiHidden="1" w:unhideWhenUsed="1" w:qFormat="1"/>
+    <w:lsdException w:name="heading 8" w:uiPriority="9" w:semiHidden="1" w:unhideWhenUsed="1" w:qFormat="1"/>
+    <w:lsdException w:name="heading 9" w:uiPriority="9" w:semiHidden="1" w:unhideWhenUsed="1" w:qFormat="1"/>
     <w:lsdException w:name="index 1" w:semiHidden="1" w:unhideWhenUsed="1"/>
     <w:lsdException w:name="index 2" w:semiHidden="1" w:unhideWhenUsed="1"/>
     <w:lsdException w:name="index 3" w:semiHidden="1" w:unhideWhenUsed="1"/>
@@ -3274,22 +3644,22 @@
     <w:lsdException w:name="index 7" w:semiHidden="1" w:unhideWhenUsed="1"/>
     <w:lsdException w:name="index 8" w:semiHidden="1" w:unhideWhenUsed="1"/>
     <w:lsdException w:name="index 9" w:semiHidden="1" w:unhideWhenUsed="1"/>
-    <w:lsdException w:name="toc 1" w:semiHidden="1" w:uiPriority="39" w:unhideWhenUsed="1"/>
-    <w:lsdException w:name="toc 2" w:semiHidden="1" w:uiPriority="39" w:unhideWhenUsed="1"/>
-    <w:lsdException w:name="toc 3" w:semiHidden="1" w:uiPriority="39" w:unhideWhenUsed="1"/>
-    <w:lsdException w:name="toc 4" w:semiHidden="1" w:uiPriority="39" w:unhideWhenUsed="1"/>
-    <w:lsdException w:name="toc 5" w:semiHidden="1" w:uiPriority="39" w:unhideWhenUsed="1"/>
-    <w:lsdException w:name="toc 6" w:semiHidden="1" w:uiPriority="39" w:unhideWhenUsed="1"/>
-    <w:lsdException w:name="toc 7" w:semiHidden="1" w:uiPriority="39" w:unhideWhenUsed="1"/>
-    <w:lsdException w:name="toc 8" w:semiHidden="1" w:uiPriority="39" w:unhideWhenUsed="1"/>
-    <w:lsdException w:name="toc 9" w:semiHidden="1" w:uiPriority="39" w:unhideWhenUsed="1"/>
+    <w:lsdException w:name="toc 1" w:uiPriority="39" w:semiHidden="1" w:unhideWhenUsed="1"/>
+    <w:lsdException w:name="toc 2" w:uiPriority="39" w:semiHidden="1" w:unhideWhenUsed="1"/>
+    <w:lsdException w:name="toc 3" w:uiPriority="39" w:semiHidden="1" w:unhideWhenUsed="1"/>
+    <w:lsdException w:name="toc 4" w:uiPriority="39" w:semiHidden="1" w:unhideWhenUsed="1"/>
+    <w:lsdException w:name="toc 5" w:uiPriority="39" w:semiHidden="1" w:unhideWhenUsed="1"/>
+    <w:lsdException w:name="toc 6" w:uiPriority="39" w:semiHidden="1" w:unhideWhenUsed="1"/>
+    <w:lsdException w:name="toc 7" w:uiPriority="39" w:semiHidden="1" w:unhideWhenUsed="1"/>
+    <w:lsdException w:name="toc 8" w:uiPriority="39" w:semiHidden="1" w:unhideWhenUsed="1"/>
+    <w:lsdException w:name="toc 9" w:uiPriority="39" w:semiHidden="1" w:unhideWhenUsed="1"/>
     <w:lsdException w:name="Normal Indent" w:semiHidden="1" w:unhideWhenUsed="1"/>
     <w:lsdException w:name="footnote text" w:semiHidden="1" w:unhideWhenUsed="1"/>
     <w:lsdException w:name="annotation text" w:semiHidden="1" w:unhideWhenUsed="1"/>
     <w:lsdException w:name="header" w:semiHidden="1" w:unhideWhenUsed="1"/>
     <w:lsdException w:name="footer" w:semiHidden="1" w:unhideWhenUsed="1"/>
     <w:lsdException w:name="index heading" w:semiHidden="1" w:unhideWhenUsed="1"/>
-    <w:lsdException w:name="caption" w:semiHidden="1" w:uiPriority="35" w:unhideWhenUsed="1" w:qFormat="1"/>
+    <w:lsdException w:name="caption" w:uiPriority="35" w:semiHidden="1" w:unhideWhenUsed="1" w:qFormat="1"/>
     <w:lsdException w:name="table of figures" w:semiHidden="1" w:unhideWhenUsed="1"/>
     <w:lsdException w:name="envelope address" w:semiHidden="1" w:unhideWhenUsed="1"/>
     <w:lsdException w:name="envelope return" w:semiHidden="1" w:unhideWhenUsed="1"/>
@@ -3320,7 +3690,7 @@
     <w:lsdException w:name="Title" w:uiPriority="10" w:qFormat="1"/>
     <w:lsdException w:name="Closing" w:semiHidden="1" w:unhideWhenUsed="1"/>
     <w:lsdException w:name="Signature" w:semiHidden="1" w:unhideWhenUsed="1"/>
-    <w:lsdException w:name="Default Paragraph Font" w:semiHidden="1" w:uiPriority="1" w:unhideWhenUsed="1"/>
+    <w:lsdException w:name="Default Paragraph Font" w:uiPriority="1" w:semiHidden="1" w:unhideWhenUsed="1"/>
     <w:lsdException w:name="Body Text" w:semiHidden="1" w:unhideWhenUsed="1"/>
     <w:lsdException w:name="Body Text Indent" w:semiHidden="1" w:unhideWhenUsed="1"/>
     <w:lsdException w:name="List Continue" w:semiHidden="1" w:unhideWhenUsed="1"/>
@@ -3520,8 +3890,8 @@
     <w:lsdException w:name="Subtle Reference" w:uiPriority="31" w:qFormat="1"/>
     <w:lsdException w:name="Intense Reference" w:uiPriority="32" w:qFormat="1"/>
     <w:lsdException w:name="Book Title" w:uiPriority="33" w:qFormat="1"/>
-    <w:lsdException w:name="Bibliography" w:semiHidden="1" w:uiPriority="37" w:unhideWhenUsed="1"/>
-    <w:lsdException w:name="TOC Heading" w:semiHidden="1" w:uiPriority="39" w:unhideWhenUsed="1" w:qFormat="1"/>
+    <w:lsdException w:name="Bibliography" w:uiPriority="37" w:semiHidden="1" w:unhideWhenUsed="1"/>
+    <w:lsdException w:name="TOC Heading" w:uiPriority="39" w:semiHidden="1" w:unhideWhenUsed="1" w:qFormat="1"/>
     <w:lsdException w:name="Plain Table 1" w:uiPriority="41"/>
     <w:lsdException w:name="Plain Table 2" w:uiPriority="42"/>
     <w:lsdException w:name="Plain Table 3" w:uiPriority="43"/>
@@ -3632,7 +4002,7 @@
     <w:lsdException w:name="Unresolved Mention" w:semiHidden="1" w:unhideWhenUsed="1"/>
     <w:lsdException w:name="Smart Link" w:semiHidden="1" w:unhideWhenUsed="1"/>
   </w:latentStyles>
-  <w:style w:type="paragraph" w:default="1" w:styleId="Normal">
+  <w:style w:type="paragraph" w:styleId="Normal" w:default="1">
     <w:name w:val="Normal"/>
     <w:qFormat/>
   </w:style>
@@ -3651,7 +4021,7 @@
       <w:outlineLvl w:val="0"/>
     </w:pPr>
     <w:rPr>
-      <w:rFonts w:asciiTheme="majorHAnsi" w:eastAsiaTheme="majorEastAsia" w:hAnsiTheme="majorHAnsi" w:cstheme="majorBidi"/>
+      <w:rFonts w:asciiTheme="majorHAnsi" w:hAnsiTheme="majorHAnsi" w:eastAsiaTheme="majorEastAsia" w:cstheme="majorBidi"/>
       <w:color w:val="0F4761" w:themeColor="accent1" w:themeShade="BF"/>
       <w:sz w:val="40"/>
       <w:szCs w:val="40"/>
@@ -3674,7 +4044,7 @@
       <w:outlineLvl w:val="1"/>
     </w:pPr>
     <w:rPr>
-      <w:rFonts w:asciiTheme="majorHAnsi" w:eastAsiaTheme="majorEastAsia" w:hAnsiTheme="majorHAnsi" w:cstheme="majorBidi"/>
+      <w:rFonts w:asciiTheme="majorHAnsi" w:hAnsiTheme="majorHAnsi" w:eastAsiaTheme="majorEastAsia" w:cstheme="majorBidi"/>
       <w:color w:val="0F4761" w:themeColor="accent1" w:themeShade="BF"/>
       <w:sz w:val="32"/>
       <w:szCs w:val="32"/>
@@ -3835,12 +4205,12 @@
       <w:color w:val="272727" w:themeColor="text1" w:themeTint="D8"/>
     </w:rPr>
   </w:style>
-  <w:style w:type="character" w:default="1" w:styleId="DefaultParagraphFont">
+  <w:style w:type="character" w:styleId="DefaultParagraphFont" w:default="1">
     <w:name w:val="Default Paragraph Font"/>
     <w:uiPriority w:val="1"/>
     <w:unhideWhenUsed/>
   </w:style>
-  <w:style w:type="table" w:default="1" w:styleId="TableNormal">
+  <w:style w:type="table" w:styleId="TableNormal" w:default="1">
     <w:name w:val="Normal Table"/>
     <w:uiPriority w:val="99"/>
     <w:semiHidden/>
@@ -3855,26 +4225,26 @@
       </w:tblCellMar>
     </w:tblPr>
   </w:style>
-  <w:style w:type="numbering" w:default="1" w:styleId="NoList">
+  <w:style w:type="numbering" w:styleId="NoList" w:default="1">
     <w:name w:val="No List"/>
     <w:uiPriority w:val="99"/>
     <w:semiHidden/>
     <w:unhideWhenUsed/>
   </w:style>
-  <w:style w:type="character" w:customStyle="1" w:styleId="Heading1Char">
+  <w:style w:type="character" w:styleId="Heading1Char" w:customStyle="1">
     <w:name w:val="Heading 1 Char"/>
     <w:basedOn w:val="DefaultParagraphFont"/>
     <w:link w:val="Heading1"/>
     <w:uiPriority w:val="9"/>
     <w:rsid w:val="008D5B37"/>
     <w:rPr>
-      <w:rFonts w:asciiTheme="majorHAnsi" w:eastAsiaTheme="majorEastAsia" w:hAnsiTheme="majorHAnsi" w:cstheme="majorBidi"/>
+      <w:rFonts w:asciiTheme="majorHAnsi" w:hAnsiTheme="majorHAnsi" w:eastAsiaTheme="majorEastAsia" w:cstheme="majorBidi"/>
       <w:color w:val="0F4761" w:themeColor="accent1" w:themeShade="BF"/>
       <w:sz w:val="40"/>
       <w:szCs w:val="40"/>
     </w:rPr>
   </w:style>
-  <w:style w:type="character" w:customStyle="1" w:styleId="Heading2Char">
+  <w:style w:type="character" w:styleId="Heading2Char" w:customStyle="1">
     <w:name w:val="Heading 2 Char"/>
     <w:basedOn w:val="DefaultParagraphFont"/>
     <w:link w:val="Heading2"/>
@@ -3882,13 +4252,13 @@
     <w:semiHidden/>
     <w:rsid w:val="008D5B37"/>
     <w:rPr>
-      <w:rFonts w:asciiTheme="majorHAnsi" w:eastAsiaTheme="majorEastAsia" w:hAnsiTheme="majorHAnsi" w:cstheme="majorBidi"/>
+      <w:rFonts w:asciiTheme="majorHAnsi" w:hAnsiTheme="majorHAnsi" w:eastAsiaTheme="majorEastAsia" w:cstheme="majorBidi"/>
       <w:color w:val="0F4761" w:themeColor="accent1" w:themeShade="BF"/>
       <w:sz w:val="32"/>
       <w:szCs w:val="32"/>
     </w:rPr>
   </w:style>
-  <w:style w:type="character" w:customStyle="1" w:styleId="Heading3Char">
+  <w:style w:type="character" w:styleId="Heading3Char" w:customStyle="1">
     <w:name w:val="Heading 3 Char"/>
     <w:basedOn w:val="DefaultParagraphFont"/>
     <w:link w:val="Heading3"/>
@@ -3902,7 +4272,7 @@
       <w:szCs w:val="28"/>
     </w:rPr>
   </w:style>
-  <w:style w:type="character" w:customStyle="1" w:styleId="Heading4Char">
+  <w:style w:type="character" w:styleId="Heading4Char" w:customStyle="1">
     <w:name w:val="Heading 4 Char"/>
     <w:basedOn w:val="DefaultParagraphFont"/>
     <w:link w:val="Heading4"/>
@@ -3916,7 +4286,7 @@
       <w:color w:val="0F4761" w:themeColor="accent1" w:themeShade="BF"/>
     </w:rPr>
   </w:style>
-  <w:style w:type="character" w:customStyle="1" w:styleId="Heading5Char">
+  <w:style w:type="character" w:styleId="Heading5Char" w:customStyle="1">
     <w:name w:val="Heading 5 Char"/>
     <w:basedOn w:val="DefaultParagraphFont"/>
     <w:link w:val="Heading5"/>
@@ -3928,7 +4298,7 @@
       <w:color w:val="0F4761" w:themeColor="accent1" w:themeShade="BF"/>
     </w:rPr>
   </w:style>
-  <w:style w:type="character" w:customStyle="1" w:styleId="Heading6Char">
+  <w:style w:type="character" w:styleId="Heading6Char" w:customStyle="1">
     <w:name w:val="Heading 6 Char"/>
     <w:basedOn w:val="DefaultParagraphFont"/>
     <w:link w:val="Heading6"/>
@@ -3942,7 +4312,7 @@
       <w:color w:val="595959" w:themeColor="text1" w:themeTint="A6"/>
     </w:rPr>
   </w:style>
-  <w:style w:type="character" w:customStyle="1" w:styleId="Heading7Char">
+  <w:style w:type="character" w:styleId="Heading7Char" w:customStyle="1">
     <w:name w:val="Heading 7 Char"/>
     <w:basedOn w:val="DefaultParagraphFont"/>
     <w:link w:val="Heading7"/>
@@ -3954,7 +4324,7 @@
       <w:color w:val="595959" w:themeColor="text1" w:themeTint="A6"/>
     </w:rPr>
   </w:style>
-  <w:style w:type="character" w:customStyle="1" w:styleId="Heading8Char">
+  <w:style w:type="character" w:styleId="Heading8Char" w:customStyle="1">
     <w:name w:val="Heading 8 Char"/>
     <w:basedOn w:val="DefaultParagraphFont"/>
     <w:link w:val="Heading8"/>
@@ -3968,7 +4338,7 @@
       <w:color w:val="272727" w:themeColor="text1" w:themeTint="D8"/>
     </w:rPr>
   </w:style>
-  <w:style w:type="character" w:customStyle="1" w:styleId="Heading9Char">
+  <w:style w:type="character" w:styleId="Heading9Char" w:customStyle="1">
     <w:name w:val="Heading 9 Char"/>
     <w:basedOn w:val="DefaultParagraphFont"/>
     <w:link w:val="Heading9"/>
@@ -3993,21 +4363,21 @@
       <w:contextualSpacing/>
     </w:pPr>
     <w:rPr>
-      <w:rFonts w:asciiTheme="majorHAnsi" w:eastAsiaTheme="majorEastAsia" w:hAnsiTheme="majorHAnsi" w:cstheme="majorBidi"/>
+      <w:rFonts w:asciiTheme="majorHAnsi" w:hAnsiTheme="majorHAnsi" w:eastAsiaTheme="majorEastAsia" w:cstheme="majorBidi"/>
       <w:spacing w:val="-10"/>
       <w:kern w:val="28"/>
       <w:sz w:val="56"/>
       <w:szCs w:val="56"/>
     </w:rPr>
   </w:style>
-  <w:style w:type="character" w:customStyle="1" w:styleId="TitleChar">
+  <w:style w:type="character" w:styleId="TitleChar" w:customStyle="1">
     <w:name w:val="Title Char"/>
     <w:basedOn w:val="DefaultParagraphFont"/>
     <w:link w:val="Title"/>
     <w:uiPriority w:val="10"/>
     <w:rsid w:val="008D5B37"/>
     <w:rPr>
-      <w:rFonts w:asciiTheme="majorHAnsi" w:eastAsiaTheme="majorEastAsia" w:hAnsiTheme="majorHAnsi" w:cstheme="majorBidi"/>
+      <w:rFonts w:asciiTheme="majorHAnsi" w:hAnsiTheme="majorHAnsi" w:eastAsiaTheme="majorEastAsia" w:cstheme="majorBidi"/>
       <w:spacing w:val="-10"/>
       <w:kern w:val="28"/>
       <w:sz w:val="56"/>
@@ -4035,7 +4405,7 @@
       <w:szCs w:val="28"/>
     </w:rPr>
   </w:style>
-  <w:style w:type="character" w:customStyle="1" w:styleId="SubtitleChar">
+  <w:style w:type="character" w:styleId="SubtitleChar" w:customStyle="1">
     <w:name w:val="Subtitle Char"/>
     <w:basedOn w:val="DefaultParagraphFont"/>
     <w:link w:val="Subtitle"/>
@@ -4067,7 +4437,7 @@
       <w:color w:val="404040" w:themeColor="text1" w:themeTint="BF"/>
     </w:rPr>
   </w:style>
-  <w:style w:type="character" w:customStyle="1" w:styleId="QuoteChar">
+  <w:style w:type="character" w:styleId="QuoteChar" w:customStyle="1">
     <w:name w:val="Quote Char"/>
     <w:basedOn w:val="DefaultParagraphFont"/>
     <w:link w:val="Quote"/>
@@ -4112,8 +4482,8 @@
     <w:rsid w:val="008D5B37"/>
     <w:pPr>
       <w:pBdr>
-        <w:top w:val="single" w:sz="4" w:space="10" w:color="0F4761" w:themeColor="accent1" w:themeShade="BF"/>
-        <w:bottom w:val="single" w:sz="4" w:space="10" w:color="0F4761" w:themeColor="accent1" w:themeShade="BF"/>
+        <w:top w:val="single" w:color="0F4761" w:themeColor="accent1" w:themeShade="BF" w:sz="4" w:space="10"/>
+        <w:bottom w:val="single" w:color="0F4761" w:themeColor="accent1" w:themeShade="BF" w:sz="4" w:space="10"/>
       </w:pBdr>
       <w:spacing w:before="360" w:after="360"/>
       <w:ind w:left="864" w:right="864"/>
@@ -4125,7 +4495,7 @@
       <w:color w:val="0F4761" w:themeColor="accent1" w:themeShade="BF"/>
     </w:rPr>
   </w:style>
-  <w:style w:type="character" w:customStyle="1" w:styleId="IntenseQuoteChar">
+  <w:style w:type="character" w:styleId="IntenseQuoteChar" w:customStyle="1">
     <w:name w:val="Intense Quote Char"/>
     <w:basedOn w:val="DefaultParagraphFont"/>
     <w:link w:val="IntenseQuote"/>
@@ -4155,7 +4525,7 @@
 </file>
 
 <file path=word/theme/theme1.xml><?xml version="1.0" encoding="utf-8"?>
-<a:theme xmlns:a="http://schemas.openxmlformats.org/drawingml/2006/main" name="Office Theme">
+<a:theme xmlns:a="http://schemas.openxmlformats.org/drawingml/2006/main" xmlns:thm15="http://schemas.microsoft.com/office/thememl/2012/main" name="Office Theme">
   <a:themeElements>
     <a:clrScheme name="Office">
       <a:dk1>

</xml_diff>

<commit_message>
Fix decimal storage and update session info output
Corrected off-by-one error in decimal storage, improved file writing for decimal history, and added total points to session summary output. Also removed redundant .vscode files from subdirectory and updated related documentation and data files.
</commit_message>
<xml_diff>
--- a/A1_Khan_Abraham/A1 Self-Scoring Rubric.docx
+++ b/A1_Khan_Abraham/A1 Self-Scoring Rubric.docx
@@ -990,6 +990,9 @@
       </w:pPr>
     </w:p>
     <w:p>
+      <w:pPr>
+        <w:pStyle w:val="Normal"/>
+      </w:pPr>
       <w:r>
         <w:rPr>
           <w:b w:val="1"/>
@@ -999,7 +1002,7 @@
       </w:r>
       <w:r>
         <w:drawing>
-          <wp:inline wp14:editId="06D1661D" wp14:anchorId="4B10793C">
+          <wp:inline wp14:editId="0F61F067" wp14:anchorId="4B10793C">
             <wp:extent cx="5468113" cy="4858428"/>
             <wp:effectExtent l="0" t="0" r="0" b="0"/>
             <wp:docPr id="131118695" name="drawing"/>
@@ -1048,7 +1051,7 @@
       </w:r>
       <w:r>
         <w:drawing>
-          <wp:inline wp14:editId="6F0B39E1" wp14:anchorId="438204DD">
+          <wp:inline wp14:editId="6CD3BE79" wp14:anchorId="438204DD">
             <wp:extent cx="4753638" cy="2924583"/>
             <wp:effectExtent l="0" t="0" r="0" b="0"/>
             <wp:docPr id="589360817" name="drawing"/>
@@ -1091,10 +1094,10 @@
       </w:r>
       <w:r>
         <w:drawing>
-          <wp:inline wp14:editId="4C94CC02" wp14:anchorId="03C4D106">
-            <wp:extent cx="5420482" cy="2591162"/>
+          <wp:inline wp14:editId="7614014D" wp14:anchorId="11343DEC">
+            <wp:extent cx="6191250" cy="972344"/>
             <wp:effectExtent l="0" t="0" r="0" b="0"/>
-            <wp:docPr id="1208594153" name="drawing"/>
+            <wp:docPr id="887114014" name="drawing"/>
             <wp:cNvGraphicFramePr>
               <a:graphicFrameLocks noChangeAspect="1"/>
             </wp:cNvGraphicFramePr>
@@ -1102,11 +1105,54 @@
               <a:graphicData xmlns:a="http://schemas.openxmlformats.org/drawingml/2006/main" uri="http://schemas.openxmlformats.org/drawingml/2006/picture">
                 <pic:pic xmlns:pic="http://schemas.openxmlformats.org/drawingml/2006/picture">
                   <pic:nvPicPr>
-                    <pic:cNvPr id="1208594153" name=""/>
+                    <pic:cNvPr id="887114014" name=""/>
                     <pic:cNvPicPr/>
                   </pic:nvPicPr>
                   <pic:blipFill>
-                    <a:blip xmlns:r="http://schemas.openxmlformats.org/officeDocument/2006/relationships" r:embed="rId1213616843">
+                    <a:blip xmlns:r="http://schemas.openxmlformats.org/officeDocument/2006/relationships" r:embed="rId1120462630">
+                      <a:extLst>
+                        <a:ext uri="{28A0092B-C50C-407E-A947-70E740481C1C}">
+                          <a14:useLocalDpi xmlns:a14="http://schemas.microsoft.com/office/drawing/2010/main"/>
+                        </a:ext>
+                      </a:extLst>
+                    </a:blip>
+                    <a:stretch>
+                      <a:fillRect/>
+                    </a:stretch>
+                  </pic:blipFill>
+                  <pic:spPr>
+                    <a:xfrm rot="0">
+                      <a:off x="0" y="0"/>
+                      <a:ext cx="6191250" cy="972344"/>
+                    </a:xfrm>
+                    <a:prstGeom prst="rect">
+                      <a:avLst/>
+                    </a:prstGeom>
+                  </pic:spPr>
+                </pic:pic>
+              </a:graphicData>
+            </a:graphic>
+          </wp:inline>
+        </w:drawing>
+      </w:r>
+      <w:r>
+        <w:drawing>
+          <wp:inline wp14:editId="08F15934" wp14:anchorId="197CEC46">
+            <wp:extent cx="5258534" cy="5677692"/>
+            <wp:effectExtent l="0" t="0" r="0" b="0"/>
+            <wp:docPr id="1648699013" name="drawing"/>
+            <wp:cNvGraphicFramePr>
+              <a:graphicFrameLocks noChangeAspect="1"/>
+            </wp:cNvGraphicFramePr>
+            <a:graphic>
+              <a:graphicData xmlns:a="http://schemas.openxmlformats.org/drawingml/2006/main" uri="http://schemas.openxmlformats.org/drawingml/2006/picture">
+                <pic:pic xmlns:pic="http://schemas.openxmlformats.org/drawingml/2006/picture">
+                  <pic:nvPicPr>
+                    <pic:cNvPr id="1648699013" name=""/>
+                    <pic:cNvPicPr/>
+                  </pic:nvPicPr>
+                  <pic:blipFill>
+                    <a:blip xmlns:r="http://schemas.openxmlformats.org/officeDocument/2006/relationships" r:embed="rId156990686">
                       <a:extLst>
                         <a:ext xmlns:a="http://schemas.openxmlformats.org/drawingml/2006/main" uri="{28A0092B-C50C-407E-A947-70E740481C1C}">
                           <a14:useLocalDpi xmlns:a14="http://schemas.microsoft.com/office/drawing/2010/main" val="0"/>
@@ -1120,7 +1166,7 @@
                   <pic:spPr>
                     <a:xfrm>
                       <a:off x="0" y="0"/>
-                      <a:ext cx="5420482" cy="2591162"/>
+                      <a:ext cx="5258534" cy="5677692"/>
                     </a:xfrm>
                     <a:prstGeom prst="rect">
                       <a:avLst/>
@@ -1134,50 +1180,7 @@
       </w:r>
       <w:r>
         <w:drawing>
-          <wp:inline wp14:editId="34EB5CE2" wp14:anchorId="6AB71F07">
-            <wp:extent cx="4563112" cy="4772691"/>
-            <wp:effectExtent l="0" t="0" r="0" b="0"/>
-            <wp:docPr id="507489737" name="drawing"/>
-            <wp:cNvGraphicFramePr>
-              <a:graphicFrameLocks noChangeAspect="1"/>
-            </wp:cNvGraphicFramePr>
-            <a:graphic>
-              <a:graphicData xmlns:a="http://schemas.openxmlformats.org/drawingml/2006/main" uri="http://schemas.openxmlformats.org/drawingml/2006/picture">
-                <pic:pic xmlns:pic="http://schemas.openxmlformats.org/drawingml/2006/picture">
-                  <pic:nvPicPr>
-                    <pic:cNvPr id="507489737" name=""/>
-                    <pic:cNvPicPr/>
-                  </pic:nvPicPr>
-                  <pic:blipFill>
-                    <a:blip xmlns:r="http://schemas.openxmlformats.org/officeDocument/2006/relationships" r:embed="rId20497758">
-                      <a:extLst>
-                        <a:ext xmlns:a="http://schemas.openxmlformats.org/drawingml/2006/main" uri="{28A0092B-C50C-407E-A947-70E740481C1C}">
-                          <a14:useLocalDpi xmlns:a14="http://schemas.microsoft.com/office/drawing/2010/main" val="0"/>
-                        </a:ext>
-                      </a:extLst>
-                    </a:blip>
-                    <a:stretch>
-                      <a:fillRect/>
-                    </a:stretch>
-                  </pic:blipFill>
-                  <pic:spPr>
-                    <a:xfrm>
-                      <a:off x="0" y="0"/>
-                      <a:ext cx="4563112" cy="4772691"/>
-                    </a:xfrm>
-                    <a:prstGeom prst="rect">
-                      <a:avLst/>
-                    </a:prstGeom>
-                  </pic:spPr>
-                </pic:pic>
-              </a:graphicData>
-            </a:graphic>
-          </wp:inline>
-        </w:drawing>
-      </w:r>
-      <w:r>
-        <w:drawing>
-          <wp:inline wp14:editId="5B4A842A" wp14:anchorId="54C77F1E">
+          <wp:inline wp14:editId="5E21E5C0" wp14:anchorId="54C77F1E">
             <wp:extent cx="5943600" cy="2381250"/>
             <wp:effectExtent l="0" t="0" r="0" b="0"/>
             <wp:docPr id="210738727" name="drawing"/>
@@ -1275,7 +1278,42 @@
           <w:sz w:val="22"/>
           <w:szCs w:val="22"/>
         </w:rPr>
-        <w:t>[ ] GameState struct includes all required fields with proper types</w:t>
+        <w:t>[</w:t>
+      </w:r>
+      <w:r>
+        <w:rPr>
+          <w:sz w:val="22"/>
+          <w:szCs w:val="22"/>
+        </w:rPr>
+        <w:t>x</w:t>
+      </w:r>
+      <w:r>
+        <w:rPr>
+          <w:sz w:val="22"/>
+          <w:szCs w:val="22"/>
+        </w:rPr>
+        <w:t xml:space="preserve"> ]</w:t>
+      </w:r>
+      <w:r>
+        <w:rPr>
+          <w:sz w:val="22"/>
+          <w:szCs w:val="22"/>
+        </w:rPr>
+        <w:t xml:space="preserve"> </w:t>
+      </w:r>
+      <w:r>
+        <w:rPr>
+          <w:sz w:val="22"/>
+          <w:szCs w:val="22"/>
+        </w:rPr>
+        <w:t>GameState</w:t>
+      </w:r>
+      <w:r>
+        <w:rPr>
+          <w:sz w:val="22"/>
+          <w:szCs w:val="22"/>
+        </w:rPr>
+        <w:t xml:space="preserve"> struct includes all required fields with proper types</w:t>
       </w:r>
     </w:p>
     <w:p>
@@ -1295,7 +1333,42 @@
           <w:sz w:val="22"/>
           <w:szCs w:val="22"/>
         </w:rPr>
-        <w:t>[ ] Constructor allocates memory, destructor deallocates memory</w:t>
+        <w:t xml:space="preserve">[ </w:t>
+      </w:r>
+      <w:r>
+        <w:rPr>
+          <w:sz w:val="22"/>
+          <w:szCs w:val="22"/>
+        </w:rPr>
+        <w:t>x</w:t>
+      </w:r>
+      <w:r>
+        <w:rPr>
+          <w:sz w:val="22"/>
+          <w:szCs w:val="22"/>
+        </w:rPr>
+        <w:t>]</w:t>
+      </w:r>
+      <w:r>
+        <w:rPr>
+          <w:sz w:val="22"/>
+          <w:szCs w:val="22"/>
+        </w:rPr>
+        <w:t xml:space="preserve"> Constructor </w:t>
+      </w:r>
+      <w:r>
+        <w:rPr>
+          <w:sz w:val="22"/>
+          <w:szCs w:val="22"/>
+        </w:rPr>
+        <w:t>allocates</w:t>
+      </w:r>
+      <w:r>
+        <w:rPr>
+          <w:sz w:val="22"/>
+          <w:szCs w:val="22"/>
+        </w:rPr>
+        <w:t xml:space="preserve"> memory, destructor deallocates memory</w:t>
       </w:r>
     </w:p>
     <w:p>
@@ -1315,7 +1388,28 @@
           <w:sz w:val="22"/>
           <w:szCs w:val="22"/>
         </w:rPr>
-        <w:t>[ ] Functions are organized into Frontend/Business Logic/Backend categories</w:t>
+        <w:t>[</w:t>
+      </w:r>
+      <w:r>
+        <w:rPr>
+          <w:sz w:val="22"/>
+          <w:szCs w:val="22"/>
+        </w:rPr>
+        <w:t>x</w:t>
+      </w:r>
+      <w:r>
+        <w:rPr>
+          <w:sz w:val="22"/>
+          <w:szCs w:val="22"/>
+        </w:rPr>
+        <w:t xml:space="preserve"> ]</w:t>
+      </w:r>
+      <w:r>
+        <w:rPr>
+          <w:sz w:val="22"/>
+          <w:szCs w:val="22"/>
+        </w:rPr>
+        <w:t xml:space="preserve"> Functions are organized into Frontend/Business Logic/Backend categories</w:t>
       </w:r>
     </w:p>
     <w:p>
@@ -1335,11 +1429,31 @@
           <w:sz w:val="22"/>
           <w:szCs w:val="22"/>
         </w:rPr>
-        <w:t xml:space="preserve">[ ] </w:t>
-      </w:r>
-      <w:r>
-        <w:rPr>
-          <w:rFonts w:hint="eastAsia"/>
+        <w:t>[</w:t>
+      </w:r>
+      <w:r>
+        <w:rPr>
+          <w:sz w:val="22"/>
+          <w:szCs w:val="22"/>
+        </w:rPr>
+        <w:t>x</w:t>
+      </w:r>
+      <w:r>
+        <w:rPr>
+          <w:sz w:val="22"/>
+          <w:szCs w:val="22"/>
+        </w:rPr>
+        <w:t xml:space="preserve"> ]</w:t>
+      </w:r>
+      <w:r>
+        <w:rPr>
+          <w:sz w:val="22"/>
+          <w:szCs w:val="22"/>
+        </w:rPr>
+        <w:t xml:space="preserve"> </w:t>
+      </w:r>
+      <w:r>
+        <w:rPr>
           <w:sz w:val="22"/>
           <w:szCs w:val="22"/>
         </w:rPr>
@@ -1370,7 +1484,28 @@
           <w:sz w:val="22"/>
           <w:szCs w:val="22"/>
         </w:rPr>
-        <w:t>[ ] Username validation (3-20 characters, alphanumeric + spaces only)</w:t>
+        <w:t>[</w:t>
+      </w:r>
+      <w:r>
+        <w:rPr>
+          <w:sz w:val="22"/>
+          <w:szCs w:val="22"/>
+        </w:rPr>
+        <w:t>x</w:t>
+      </w:r>
+      <w:r>
+        <w:rPr>
+          <w:sz w:val="22"/>
+          <w:szCs w:val="22"/>
+        </w:rPr>
+        <w:t xml:space="preserve"> ]</w:t>
+      </w:r>
+      <w:r>
+        <w:rPr>
+          <w:sz w:val="22"/>
+          <w:szCs w:val="22"/>
+        </w:rPr>
+        <w:t xml:space="preserve"> Username validation (3-20 characters, alphanumeric + spaces only)</w:t>
       </w:r>
     </w:p>
     <w:p>
@@ -1390,7 +1525,28 @@
           <w:sz w:val="22"/>
           <w:szCs w:val="22"/>
         </w:rPr>
-        <w:t>[ ] Hex input validation (0-9, a-f characters only)</w:t>
+        <w:t>[</w:t>
+      </w:r>
+      <w:r>
+        <w:rPr>
+          <w:sz w:val="22"/>
+          <w:szCs w:val="22"/>
+        </w:rPr>
+        <w:t>x</w:t>
+      </w:r>
+      <w:r>
+        <w:rPr>
+          <w:sz w:val="22"/>
+          <w:szCs w:val="22"/>
+        </w:rPr>
+        <w:t xml:space="preserve"> ]</w:t>
+      </w:r>
+      <w:r>
+        <w:rPr>
+          <w:sz w:val="22"/>
+          <w:szCs w:val="22"/>
+        </w:rPr>
+        <w:t xml:space="preserve"> Hex input validation (0-9, a-f characters only)</w:t>
       </w:r>
     </w:p>
     <w:p>
@@ -1410,7 +1566,21 @@
           <w:sz w:val="22"/>
           <w:szCs w:val="22"/>
         </w:rPr>
-        <w:t>[ ] Choice validation (0 or 1 only)</w:t>
+        <w:t>x</w:t>
+      </w:r>
+      <w:r>
+        <w:rPr>
+          <w:sz w:val="22"/>
+          <w:szCs w:val="22"/>
+        </w:rPr>
+        <w:t>[ ]</w:t>
+      </w:r>
+      <w:r>
+        <w:rPr>
+          <w:sz w:val="22"/>
+          <w:szCs w:val="22"/>
+        </w:rPr>
+        <w:t xml:space="preserve"> Choice validation (0 or 1 only)</w:t>
       </w:r>
     </w:p>
     <w:p>
@@ -1430,7 +1600,28 @@
           <w:sz w:val="22"/>
           <w:szCs w:val="22"/>
         </w:rPr>
-        <w:t>[ ] Three output files: questions_history.txt, session_history.txt, decimalHistory.txt</w:t>
+        <w:t>[</w:t>
+      </w:r>
+      <w:r>
+        <w:rPr>
+          <w:sz w:val="22"/>
+          <w:szCs w:val="22"/>
+        </w:rPr>
+        <w:t>x</w:t>
+      </w:r>
+      <w:r>
+        <w:rPr>
+          <w:sz w:val="22"/>
+          <w:szCs w:val="22"/>
+        </w:rPr>
+        <w:t xml:space="preserve"> ]</w:t>
+      </w:r>
+      <w:r>
+        <w:rPr>
+          <w:sz w:val="22"/>
+          <w:szCs w:val="22"/>
+        </w:rPr>
+        <w:t xml:space="preserve"> Three output files: questions_history.txt, session_history.txt, decimalHistory.txt</w:t>
       </w:r>
     </w:p>
     <w:p>
@@ -1450,7 +1641,28 @@
           <w:sz w:val="22"/>
           <w:szCs w:val="22"/>
         </w:rPr>
-        <w:t>[ ] Proper error handling for file operations</w:t>
+        <w:t xml:space="preserve">[ </w:t>
+      </w:r>
+      <w:r>
+        <w:rPr>
+          <w:sz w:val="22"/>
+          <w:szCs w:val="22"/>
+        </w:rPr>
+        <w:t>x</w:t>
+      </w:r>
+      <w:r>
+        <w:rPr>
+          <w:sz w:val="22"/>
+          <w:szCs w:val="22"/>
+        </w:rPr>
+        <w:t>]</w:t>
+      </w:r>
+      <w:r>
+        <w:rPr>
+          <w:sz w:val="22"/>
+          <w:szCs w:val="22"/>
+        </w:rPr>
+        <w:t xml:space="preserve"> Proper error handling for file operations</w:t>
       </w:r>
     </w:p>
     <w:p>
@@ -1470,7 +1682,28 @@
           <w:sz w:val="22"/>
           <w:szCs w:val="22"/>
         </w:rPr>
-        <w:t>[ ] No memory leaks (test with multiple game sessions)</w:t>
+        <w:t>[</w:t>
+      </w:r>
+      <w:r>
+        <w:rPr>
+          <w:sz w:val="22"/>
+          <w:szCs w:val="22"/>
+        </w:rPr>
+        <w:t>x</w:t>
+      </w:r>
+      <w:r>
+        <w:rPr>
+          <w:sz w:val="22"/>
+          <w:szCs w:val="22"/>
+        </w:rPr>
+        <w:t xml:space="preserve"> ]</w:t>
+      </w:r>
+      <w:r>
+        <w:rPr>
+          <w:sz w:val="22"/>
+          <w:szCs w:val="22"/>
+        </w:rPr>
+        <w:t xml:space="preserve"> No memory leaks (test with multiple game sessions)</w:t>
       </w:r>
     </w:p>
     <w:p>
@@ -1490,7 +1723,28 @@
           <w:sz w:val="22"/>
           <w:szCs w:val="22"/>
         </w:rPr>
-        <w:t>[ ] Clear, consistent code formatting and commenting</w:t>
+        <w:t xml:space="preserve">[ </w:t>
+      </w:r>
+      <w:r>
+        <w:rPr>
+          <w:sz w:val="22"/>
+          <w:szCs w:val="22"/>
+        </w:rPr>
+        <w:t>x</w:t>
+      </w:r>
+      <w:r>
+        <w:rPr>
+          <w:sz w:val="22"/>
+          <w:szCs w:val="22"/>
+        </w:rPr>
+        <w:t>]</w:t>
+      </w:r>
+      <w:r>
+        <w:rPr>
+          <w:sz w:val="22"/>
+          <w:szCs w:val="22"/>
+        </w:rPr>
+        <w:t xml:space="preserve"> Clear, consistent code formatting and commenting</w:t>
       </w:r>
     </w:p>
     <w:p>
@@ -1510,7 +1764,28 @@
           <w:sz w:val="22"/>
           <w:szCs w:val="22"/>
         </w:rPr>
-        <w:t>[ ] Function categorization documented</w:t>
+        <w:t>[</w:t>
+      </w:r>
+      <w:r>
+        <w:rPr>
+          <w:sz w:val="22"/>
+          <w:szCs w:val="22"/>
+        </w:rPr>
+        <w:t>x</w:t>
+      </w:r>
+      <w:r>
+        <w:rPr>
+          <w:sz w:val="22"/>
+          <w:szCs w:val="22"/>
+        </w:rPr>
+        <w:t xml:space="preserve"> ]</w:t>
+      </w:r>
+      <w:r>
+        <w:rPr>
+          <w:sz w:val="22"/>
+          <w:szCs w:val="22"/>
+        </w:rPr>
+        <w:t xml:space="preserve"> Function categorization documented</w:t>
       </w:r>
     </w:p>
     <w:p>
@@ -1530,7 +1805,28 @@
           <w:sz w:val="22"/>
           <w:szCs w:val="22"/>
         </w:rPr>
-        <w:t>[ ] Sample output files included</w:t>
+        <w:t xml:space="preserve">[ </w:t>
+      </w:r>
+      <w:r>
+        <w:rPr>
+          <w:sz w:val="22"/>
+          <w:szCs w:val="22"/>
+        </w:rPr>
+        <w:t>x</w:t>
+      </w:r>
+      <w:r>
+        <w:rPr>
+          <w:sz w:val="22"/>
+          <w:szCs w:val="22"/>
+        </w:rPr>
+        <w:t>]</w:t>
+      </w:r>
+      <w:r>
+        <w:rPr>
+          <w:sz w:val="22"/>
+          <w:szCs w:val="22"/>
+        </w:rPr>
+        <w:t xml:space="preserve"> Sample output files included</w:t>
       </w:r>
     </w:p>
     <w:p>
@@ -1550,7 +1846,28 @@
           <w:sz w:val="22"/>
           <w:szCs w:val="22"/>
         </w:rPr>
-        <w:t>[ ] Screenshots of program execution provided</w:t>
+        <w:t xml:space="preserve">[ </w:t>
+      </w:r>
+      <w:r>
+        <w:rPr>
+          <w:sz w:val="22"/>
+          <w:szCs w:val="22"/>
+        </w:rPr>
+        <w:t>x</w:t>
+      </w:r>
+      <w:r>
+        <w:rPr>
+          <w:sz w:val="22"/>
+          <w:szCs w:val="22"/>
+        </w:rPr>
+        <w:t>]</w:t>
+      </w:r>
+      <w:r>
+        <w:rPr>
+          <w:sz w:val="22"/>
+          <w:szCs w:val="22"/>
+        </w:rPr>
+        <w:t xml:space="preserve"> Screenshots of program execution provided</w:t>
       </w:r>
     </w:p>
     <w:p>

</xml_diff>